<commit_message>
More updates to code and report
</commit_message>
<xml_diff>
--- a/CA2 Report Draft-V1.docx
+++ b/CA2 Report Draft-V1.docx
@@ -1039,25 +1039,7 @@
           <w:sz w:val="24"/>
           <w:szCs w:val="24"/>
         </w:rPr>
-        <w:t xml:space="preserve">Ireland is facing a housing crisis at this moment of time, there has been lot of construction going on all over the country to meet the housing requirement. This study is focused on finding some insights like employees </w:t>
-      </w:r>
-      <w:proofErr w:type="spellStart"/>
-      <w:r>
-        <w:rPr>
-          <w:rFonts w:ascii="Times New Roman" w:hAnsi="Times New Roman" w:cs="Times New Roman"/>
-          <w:sz w:val="24"/>
-          <w:szCs w:val="24"/>
-        </w:rPr>
-        <w:t>Avg</w:t>
-      </w:r>
-      <w:proofErr w:type="spellEnd"/>
-      <w:r>
-        <w:rPr>
-          <w:rFonts w:ascii="Times New Roman" w:hAnsi="Times New Roman" w:cs="Times New Roman"/>
-          <w:sz w:val="24"/>
-          <w:szCs w:val="24"/>
-        </w:rPr>
-        <w:t xml:space="preserve"> earnings per quarter over the </w:t>
+        <w:t xml:space="preserve">Ireland is facing a housing crisis at this moment of time, there has been lot of construction going on all over the country to meet the housing requirement. This study is focused on finding some insights like employees Avg earnings per quarter over the </w:t>
       </w:r>
       <w:r>
         <w:rPr>
@@ -1157,8 +1139,8 @@
       <w:pPr>
         <w:rPr>
           <w:rFonts w:ascii="Times New Roman" w:hAnsi="Times New Roman" w:cs="Times New Roman"/>
-          <w:sz w:val="28"/>
-          <w:szCs w:val="28"/>
+          <w:sz w:val="24"/>
+          <w:szCs w:val="24"/>
         </w:rPr>
       </w:pPr>
       <w:r>
@@ -1194,213 +1176,110 @@
           <w:szCs w:val="24"/>
         </w:rPr>
       </w:pPr>
-    </w:p>
-    <w:p>
-      <w:pPr>
-        <w:rPr>
-          <w:rFonts w:ascii="Times New Roman" w:hAnsi="Times New Roman" w:cs="Times New Roman"/>
-          <w:sz w:val="24"/>
-          <w:szCs w:val="24"/>
-        </w:rPr>
-      </w:pPr>
-    </w:p>
-    <w:p>
-      <w:pPr>
-        <w:rPr>
-          <w:rFonts w:ascii="Times New Roman" w:hAnsi="Times New Roman" w:cs="Times New Roman"/>
-          <w:sz w:val="24"/>
-          <w:szCs w:val="24"/>
-        </w:rPr>
-      </w:pPr>
-    </w:p>
-    <w:p>
-      <w:pPr>
-        <w:rPr>
-          <w:rFonts w:ascii="Times New Roman" w:hAnsi="Times New Roman" w:cs="Times New Roman"/>
-          <w:sz w:val="24"/>
-          <w:szCs w:val="24"/>
-        </w:rPr>
-      </w:pPr>
-      <w:r>
-        <w:rPr>
-          <w:rFonts w:ascii="Times New Roman" w:hAnsi="Times New Roman" w:cs="Times New Roman"/>
-          <w:sz w:val="24"/>
-          <w:szCs w:val="24"/>
-        </w:rPr>
-        <w:t xml:space="preserve">Fire </w:t>
-      </w:r>
-      <w:r>
-        <w:rPr>
-          <w:rFonts w:ascii="Times New Roman" w:hAnsi="Times New Roman" w:cs="Times New Roman"/>
-          <w:sz w:val="24"/>
-          <w:szCs w:val="24"/>
-        </w:rPr>
-        <w:t xml:space="preserve">poses a serious </w:t>
-      </w:r>
-      <w:r>
-        <w:rPr>
-          <w:rFonts w:ascii="Times New Roman" w:hAnsi="Times New Roman" w:cs="Times New Roman"/>
-          <w:sz w:val="24"/>
-          <w:szCs w:val="24"/>
-        </w:rPr>
-        <w:t>risk to the people, property, and environment. This study o</w:t>
-      </w:r>
-      <w:r>
-        <w:rPr>
-          <w:rFonts w:ascii="Times New Roman" w:hAnsi="Times New Roman" w:cs="Times New Roman"/>
-          <w:sz w:val="24"/>
-          <w:szCs w:val="24"/>
-        </w:rPr>
-        <w:t>n</w:t>
-      </w:r>
-      <w:r>
-        <w:rPr>
-          <w:rFonts w:ascii="Times New Roman" w:hAnsi="Times New Roman" w:cs="Times New Roman"/>
-          <w:sz w:val="24"/>
-          <w:szCs w:val="24"/>
-        </w:rPr>
-        <w:t xml:space="preserve"> fire locations and fire stations turnouts </w:t>
-      </w:r>
-      <w:r>
-        <w:rPr>
-          <w:rFonts w:ascii="Times New Roman" w:hAnsi="Times New Roman" w:cs="Times New Roman"/>
-          <w:sz w:val="24"/>
-          <w:szCs w:val="24"/>
-        </w:rPr>
-        <w:t xml:space="preserve">from county councils of Ireland. </w:t>
-      </w:r>
-    </w:p>
-    <w:p>
-      <w:pPr>
-        <w:rPr>
-          <w:rFonts w:ascii="Times New Roman" w:hAnsi="Times New Roman" w:cs="Times New Roman"/>
-          <w:sz w:val="24"/>
-          <w:szCs w:val="24"/>
-        </w:rPr>
-      </w:pPr>
-      <w:r>
-        <w:rPr>
-          <w:rFonts w:ascii="Times New Roman" w:hAnsi="Times New Roman" w:cs="Times New Roman"/>
-          <w:sz w:val="24"/>
-          <w:szCs w:val="24"/>
-        </w:rPr>
-        <w:t xml:space="preserve">This Study is focused on </w:t>
-      </w:r>
-      <w:r>
-        <w:rPr>
-          <w:rFonts w:ascii="Times New Roman" w:hAnsi="Times New Roman" w:cs="Times New Roman"/>
-          <w:sz w:val="24"/>
-          <w:szCs w:val="24"/>
-        </w:rPr>
-        <w:t>underst</w:t>
-      </w:r>
-      <w:r>
-        <w:rPr>
-          <w:rFonts w:ascii="Times New Roman" w:hAnsi="Times New Roman" w:cs="Times New Roman"/>
-          <w:sz w:val="24"/>
-          <w:szCs w:val="24"/>
-        </w:rPr>
-        <w:t>anding</w:t>
-      </w:r>
-      <w:r>
-        <w:rPr>
-          <w:rFonts w:ascii="Times New Roman" w:hAnsi="Times New Roman" w:cs="Times New Roman"/>
-          <w:sz w:val="24"/>
-          <w:szCs w:val="24"/>
-        </w:rPr>
-        <w:t xml:space="preserve"> the factors contributing to fire incidents and mitigate their impact</w:t>
-      </w:r>
-      <w:r>
-        <w:rPr>
-          <w:rFonts w:ascii="Times New Roman" w:hAnsi="Times New Roman" w:cs="Times New Roman"/>
-          <w:sz w:val="24"/>
-          <w:szCs w:val="24"/>
-        </w:rPr>
-        <w:t xml:space="preserve"> for the safety of the people.</w:t>
-      </w:r>
-    </w:p>
-    <w:p>
-      <w:pPr>
-        <w:rPr>
-          <w:rFonts w:ascii="Times New Roman" w:hAnsi="Times New Roman" w:cs="Times New Roman"/>
-          <w:sz w:val="24"/>
-          <w:szCs w:val="24"/>
-        </w:rPr>
-      </w:pPr>
-      <w:r>
-        <w:rPr>
-          <w:rFonts w:ascii="Times New Roman" w:hAnsi="Times New Roman" w:cs="Times New Roman"/>
-          <w:sz w:val="24"/>
-          <w:szCs w:val="24"/>
-        </w:rPr>
-        <w:t xml:space="preserve">Our aim is to analyse data using EDA, Data processing, Data preparation, and feature selection and finally apply Machine learning models to predict target variable. </w:t>
-      </w:r>
-    </w:p>
-    <w:p>
-      <w:pPr>
-        <w:rPr>
-          <w:rFonts w:ascii="Times New Roman" w:hAnsi="Times New Roman" w:cs="Times New Roman"/>
-          <w:sz w:val="24"/>
-          <w:szCs w:val="24"/>
-        </w:rPr>
-      </w:pPr>
-      <w:r>
-        <w:rPr>
-          <w:rFonts w:ascii="Times New Roman" w:hAnsi="Times New Roman" w:cs="Times New Roman"/>
-          <w:sz w:val="24"/>
-          <w:szCs w:val="24"/>
-        </w:rPr>
-        <w:t xml:space="preserve">We merged two data sets and combined same location columns assuming this will give better outcome. </w:t>
-      </w:r>
-    </w:p>
-    <w:p>
-      <w:pPr>
-        <w:rPr>
-          <w:rFonts w:ascii="Times New Roman" w:hAnsi="Times New Roman" w:cs="Times New Roman"/>
-          <w:sz w:val="24"/>
-          <w:szCs w:val="24"/>
-        </w:rPr>
-      </w:pPr>
-      <w:r>
-        <w:rPr>
-          <w:rFonts w:ascii="Times New Roman" w:hAnsi="Times New Roman" w:cs="Times New Roman"/>
-          <w:sz w:val="24"/>
-          <w:szCs w:val="24"/>
-        </w:rPr>
-        <w:t xml:space="preserve">We explored </w:t>
-      </w:r>
-      <w:r>
-        <w:rPr>
-          <w:rFonts w:ascii="Times New Roman" w:hAnsi="Times New Roman" w:cs="Times New Roman"/>
-          <w:sz w:val="24"/>
-          <w:szCs w:val="24"/>
-        </w:rPr>
-        <w:t>data mining techniques to analyse the relationship between the several types of fire incident locations</w:t>
-      </w:r>
-      <w:r>
-        <w:rPr>
-          <w:rFonts w:ascii="Times New Roman" w:hAnsi="Times New Roman" w:cs="Times New Roman"/>
-          <w:sz w:val="24"/>
-          <w:szCs w:val="24"/>
-        </w:rPr>
-        <w:t xml:space="preserve"> and fire stations callouts Turnouts to fire, Turnouts to Special Service Incidents or Turnouts to False Alarms. </w:t>
-      </w:r>
-    </w:p>
-    <w:p>
-      <w:pPr>
-        <w:rPr>
-          <w:rFonts w:ascii="Times New Roman" w:hAnsi="Times New Roman" w:cs="Times New Roman"/>
-          <w:sz w:val="24"/>
-          <w:szCs w:val="24"/>
-        </w:rPr>
-      </w:pPr>
-      <w:r>
-        <w:rPr>
-          <w:rFonts w:ascii="Times New Roman" w:hAnsi="Times New Roman" w:cs="Times New Roman"/>
-          <w:sz w:val="24"/>
-          <w:szCs w:val="24"/>
-        </w:rPr>
-        <w:t>Both datasets have a limited number of data points, and twenty-six columns has the labelled data, and only County Council column has categorical data. Regression models will be best fit for labelled data. We explore regression models like Linear Regression, Ridge Regression, Decision Tree, and Random Forest and Classification models like Logistic Regression, Decision Tree, Random Forest Classifier and Support vector machine models to compare the results and find best model.</w:t>
+      <w:r>
+        <w:rPr>
+          <w:rFonts w:ascii="Times New Roman" w:hAnsi="Times New Roman" w:cs="Times New Roman"/>
+          <w:sz w:val="24"/>
+          <w:szCs w:val="24"/>
+        </w:rPr>
+        <w:t xml:space="preserve">Our aim is to analyse data using EDA, Data </w:t>
+      </w:r>
+      <w:r>
+        <w:rPr>
+          <w:rFonts w:ascii="Times New Roman" w:hAnsi="Times New Roman" w:cs="Times New Roman"/>
+          <w:sz w:val="24"/>
+          <w:szCs w:val="24"/>
+        </w:rPr>
+        <w:t>cleaning</w:t>
+      </w:r>
+      <w:r>
+        <w:rPr>
+          <w:rFonts w:ascii="Times New Roman" w:hAnsi="Times New Roman" w:cs="Times New Roman"/>
+          <w:sz w:val="24"/>
+          <w:szCs w:val="24"/>
+        </w:rPr>
+        <w:t xml:space="preserve">, Data preparation, and apply Machine learning models to predict target variable. </w:t>
+      </w:r>
+    </w:p>
+    <w:p>
+      <w:pPr>
+        <w:rPr>
+          <w:rFonts w:ascii="Times New Roman" w:hAnsi="Times New Roman" w:cs="Times New Roman"/>
+          <w:sz w:val="24"/>
+          <w:szCs w:val="24"/>
+        </w:rPr>
+      </w:pPr>
+      <w:r>
+        <w:rPr>
+          <w:rFonts w:ascii="Times New Roman" w:hAnsi="Times New Roman" w:cs="Times New Roman"/>
+          <w:sz w:val="24"/>
+          <w:szCs w:val="24"/>
+        </w:rPr>
+        <w:t>Ireland A</w:t>
+      </w:r>
+      <w:r>
+        <w:rPr>
+          <w:rFonts w:ascii="Times New Roman" w:hAnsi="Times New Roman" w:cs="Times New Roman"/>
+          <w:sz w:val="24"/>
+          <w:szCs w:val="24"/>
+        </w:rPr>
+        <w:t xml:space="preserve">verage </w:t>
+      </w:r>
+      <w:r>
+        <w:rPr>
+          <w:rFonts w:ascii="Times New Roman" w:hAnsi="Times New Roman" w:cs="Times New Roman"/>
+          <w:sz w:val="24"/>
+          <w:szCs w:val="24"/>
+        </w:rPr>
+        <w:t>Earnings per Week</w:t>
+      </w:r>
+      <w:r>
+        <w:rPr>
+          <w:rFonts w:ascii="Times New Roman" w:hAnsi="Times New Roman" w:cs="Times New Roman"/>
+          <w:sz w:val="24"/>
+          <w:szCs w:val="24"/>
+        </w:rPr>
+        <w:t xml:space="preserve"> D</w:t>
+      </w:r>
+      <w:r>
+        <w:rPr>
+          <w:rFonts w:ascii="Times New Roman" w:hAnsi="Times New Roman" w:cs="Times New Roman"/>
+          <w:sz w:val="24"/>
+          <w:szCs w:val="24"/>
+        </w:rPr>
+        <w:t>atasets</w:t>
+      </w:r>
+      <w:r>
+        <w:rPr>
+          <w:rFonts w:ascii="Times New Roman" w:hAnsi="Times New Roman" w:cs="Times New Roman"/>
+          <w:sz w:val="24"/>
+          <w:szCs w:val="24"/>
+        </w:rPr>
+        <w:t xml:space="preserve"> </w:t>
+      </w:r>
+      <w:r>
+        <w:rPr>
+          <w:rFonts w:ascii="Times New Roman" w:hAnsi="Times New Roman" w:cs="Times New Roman"/>
+          <w:sz w:val="24"/>
+          <w:szCs w:val="24"/>
+        </w:rPr>
+        <w:t>has the labelled data,</w:t>
+      </w:r>
+      <w:r>
+        <w:rPr>
+          <w:rFonts w:ascii="Times New Roman" w:hAnsi="Times New Roman" w:cs="Times New Roman"/>
+          <w:sz w:val="24"/>
+          <w:szCs w:val="24"/>
+        </w:rPr>
+        <w:t xml:space="preserve"> with one time series columns which is year and quarter</w:t>
+      </w:r>
+      <w:r>
+        <w:rPr>
+          <w:rFonts w:ascii="Times New Roman" w:hAnsi="Times New Roman" w:cs="Times New Roman"/>
+          <w:sz w:val="24"/>
+          <w:szCs w:val="24"/>
+        </w:rPr>
+        <w:t>. Regression models will be best fit for labelled data. We explore regression models like Linear Regression, Decision Tree, and Random Forest and Classification models like Logistic Regression, Decision Tree, Random Forest Classifier and Support vector machine models to compare the results and find best model.</w:t>
       </w:r>
     </w:p>
     <w:p>
@@ -1422,37 +1301,94 @@
     </w:p>
     <w:p>
       <w:pPr>
-        <w:rPr>
-          <w:rFonts w:ascii="Times New Roman" w:hAnsi="Times New Roman" w:cs="Times New Roman"/>
-          <w:sz w:val="24"/>
-          <w:szCs w:val="24"/>
-        </w:rPr>
-      </w:pPr>
-      <w:r>
-        <w:rPr>
-          <w:rFonts w:ascii="Times New Roman" w:hAnsi="Times New Roman" w:cs="Times New Roman"/>
-          <w:sz w:val="24"/>
-          <w:szCs w:val="24"/>
-        </w:rPr>
-        <w:t xml:space="preserve">Finally, we find the best results from Ridge Regression Random Forest model in predicting the factors contributing to occurrence of fire incidents. </w:t>
-      </w:r>
-    </w:p>
-    <w:p>
-      <w:pPr>
-        <w:rPr>
-          <w:rFonts w:ascii="Times New Roman" w:hAnsi="Times New Roman" w:cs="Times New Roman"/>
-          <w:sz w:val="24"/>
-          <w:szCs w:val="24"/>
-        </w:rPr>
-      </w:pPr>
-      <w:r>
-        <w:rPr>
-          <w:rFonts w:ascii="Times New Roman" w:hAnsi="Times New Roman" w:cs="Times New Roman"/>
-          <w:sz w:val="24"/>
-          <w:szCs w:val="24"/>
-        </w:rPr>
-        <w:t>With these results we can help the fire safety authorities to make initiative-taking measures in planning and resource allocation at high-risk counties.</w:t>
-      </w:r>
+        <w:pStyle w:val="HTMLPreformatted"/>
+        <w:shd w:val="clear" w:color="auto" w:fill="FFFFFF"/>
+        <w:wordWrap w:val="0"/>
+        <w:textAlignment w:val="baseline"/>
+        <w:rPr>
+          <w:rFonts w:ascii="Times New Roman" w:hAnsi="Times New Roman" w:cs="Times New Roman"/>
+          <w:sz w:val="24"/>
+          <w:szCs w:val="24"/>
+        </w:rPr>
+      </w:pPr>
+    </w:p>
+    <w:p>
+      <w:pPr>
+        <w:pStyle w:val="HTMLPreformatted"/>
+        <w:shd w:val="clear" w:color="auto" w:fill="FFFFFF"/>
+        <w:wordWrap w:val="0"/>
+        <w:textAlignment w:val="baseline"/>
+        <w:rPr>
+          <w:rFonts w:ascii="Times New Roman" w:hAnsi="Times New Roman" w:cs="Times New Roman"/>
+          <w:sz w:val="24"/>
+          <w:szCs w:val="24"/>
+        </w:rPr>
+      </w:pPr>
+    </w:p>
+    <w:p>
+      <w:pPr>
+        <w:pStyle w:val="HTMLPreformatted"/>
+        <w:shd w:val="clear" w:color="auto" w:fill="FFFFFF"/>
+        <w:wordWrap w:val="0"/>
+        <w:textAlignment w:val="baseline"/>
+        <w:rPr>
+          <w:rFonts w:ascii="Times New Roman" w:hAnsi="Times New Roman" w:cs="Times New Roman"/>
+          <w:sz w:val="24"/>
+          <w:szCs w:val="24"/>
+        </w:rPr>
+      </w:pPr>
+    </w:p>
+    <w:p>
+      <w:pPr>
+        <w:pStyle w:val="HTMLPreformatted"/>
+        <w:shd w:val="clear" w:color="auto" w:fill="FFFFFF"/>
+        <w:wordWrap w:val="0"/>
+        <w:textAlignment w:val="baseline"/>
+        <w:rPr>
+          <w:rFonts w:ascii="Times New Roman" w:hAnsi="Times New Roman" w:cs="Times New Roman"/>
+          <w:sz w:val="24"/>
+          <w:szCs w:val="24"/>
+        </w:rPr>
+      </w:pPr>
+    </w:p>
+    <w:p>
+      <w:pPr>
+        <w:pStyle w:val="HTMLPreformatted"/>
+        <w:shd w:val="clear" w:color="auto" w:fill="FFFFFF"/>
+        <w:wordWrap w:val="0"/>
+        <w:textAlignment w:val="baseline"/>
+        <w:rPr>
+          <w:rFonts w:ascii="Times New Roman" w:hAnsi="Times New Roman" w:cs="Times New Roman"/>
+          <w:sz w:val="24"/>
+          <w:szCs w:val="24"/>
+        </w:rPr>
+      </w:pPr>
+    </w:p>
+    <w:p>
+      <w:pPr>
+        <w:pStyle w:val="HTMLPreformatted"/>
+        <w:shd w:val="clear" w:color="auto" w:fill="FFFFFF"/>
+        <w:wordWrap w:val="0"/>
+        <w:textAlignment w:val="baseline"/>
+        <w:rPr>
+          <w:rFonts w:ascii="Times New Roman" w:hAnsi="Times New Roman" w:cs="Times New Roman"/>
+          <w:sz w:val="24"/>
+          <w:szCs w:val="24"/>
+        </w:rPr>
+      </w:pPr>
+    </w:p>
+    <w:p>
+      <w:pPr>
+        <w:pStyle w:val="HTMLPreformatted"/>
+        <w:shd w:val="clear" w:color="auto" w:fill="FFFFFF"/>
+        <w:wordWrap w:val="0"/>
+        <w:textAlignment w:val="baseline"/>
+        <w:rPr>
+          <w:rFonts w:ascii="Times New Roman" w:hAnsi="Times New Roman" w:cs="Times New Roman"/>
+          <w:sz w:val="24"/>
+          <w:szCs w:val="24"/>
+        </w:rPr>
+      </w:pPr>
     </w:p>
     <w:p>
       <w:pPr>
@@ -1705,6 +1641,7 @@
           <w:sz w:val="24"/>
           <w:szCs w:val="24"/>
         </w:rPr>
+        <w:lastRenderedPageBreak/>
         <w:t>Scope and Methodology</w:t>
       </w:r>
       <w:r>
@@ -1720,31 +1657,30 @@
       </w:r>
       <w:bookmarkEnd w:id="1"/>
     </w:p>
-    <w:p>
-      <w:pPr>
-        <w:rPr>
-          <w:rFonts w:ascii="Times New Roman" w:hAnsi="Times New Roman" w:cs="Times New Roman"/>
-          <w:sz w:val="24"/>
-          <w:szCs w:val="24"/>
-        </w:rPr>
-      </w:pPr>
-      <w:r>
-        <w:rPr>
-          <w:rFonts w:ascii="Times New Roman" w:hAnsi="Times New Roman" w:cs="Times New Roman"/>
-          <w:sz w:val="24"/>
-          <w:szCs w:val="24"/>
-        </w:rPr>
-        <w:t xml:space="preserve">In this section we are exploring the Methodology for this data mining project. We are implementing </w:t>
-      </w:r>
-      <w:r>
-        <w:rPr>
-          <w:rFonts w:ascii="Times New Roman" w:hAnsi="Times New Roman" w:cs="Times New Roman"/>
-          <w:b/>
-          <w:bCs/>
-          <w:sz w:val="24"/>
-          <w:szCs w:val="24"/>
-        </w:rPr>
-        <w:t>CRISP-DM</w:t>
+    <w:p/>
+    <w:p>
+      <w:pPr>
+        <w:rPr>
+          <w:rFonts w:ascii="Times New Roman" w:hAnsi="Times New Roman" w:cs="Times New Roman"/>
+          <w:sz w:val="24"/>
+          <w:szCs w:val="24"/>
+        </w:rPr>
+      </w:pPr>
+      <w:r>
+        <w:rPr>
+          <w:rFonts w:ascii="Times New Roman" w:hAnsi="Times New Roman" w:cs="Times New Roman"/>
+          <w:sz w:val="24"/>
+          <w:szCs w:val="24"/>
+        </w:rPr>
+        <w:t xml:space="preserve">For this study we are going to implement CRISP-DM </w:t>
+      </w:r>
+      <w:r>
+        <w:rPr>
+          <w:rFonts w:ascii="Times New Roman" w:hAnsi="Times New Roman" w:cs="Times New Roman"/>
+          <w:sz w:val="24"/>
+          <w:szCs w:val="24"/>
+        </w:rPr>
+        <w:t>Methodology.</w:t>
       </w:r>
       <w:r>
         <w:rPr>
@@ -1760,7 +1696,7 @@
           <w:sz w:val="24"/>
           <w:szCs w:val="24"/>
         </w:rPr>
-        <w:t>framework for this project. CRISP-DM i</w:t>
+        <w:t>CRISP-DM i</w:t>
       </w:r>
       <w:r>
         <w:rPr>
@@ -1864,10 +1800,259 @@
     </w:p>
     <w:p>
       <w:pPr>
-        <w:pStyle w:val="HTMLPreformatted"/>
-        <w:shd w:val="clear" w:color="auto" w:fill="FFFFFF"/>
-        <w:wordWrap w:val="0"/>
-        <w:textAlignment w:val="baseline"/>
+        <w:rPr>
+          <w:rFonts w:ascii="Times New Roman" w:hAnsi="Times New Roman" w:cs="Times New Roman"/>
+          <w:sz w:val="24"/>
+          <w:szCs w:val="24"/>
+        </w:rPr>
+      </w:pPr>
+    </w:p>
+    <w:p>
+      <w:pPr>
+        <w:pStyle w:val="Heading2"/>
+        <w:rPr>
+          <w:rFonts w:ascii="Arial" w:hAnsi="Arial" w:cs="Arial"/>
+        </w:rPr>
+      </w:pPr>
+      <w:r>
+        <w:rPr>
+          <w:rFonts w:ascii="Arial" w:hAnsi="Arial" w:cs="Arial"/>
+        </w:rPr>
+        <w:t xml:space="preserve">1.1 </w:t>
+      </w:r>
+      <w:r>
+        <w:rPr>
+          <w:rFonts w:ascii="Arial" w:hAnsi="Arial" w:cs="Arial"/>
+        </w:rPr>
+        <w:t xml:space="preserve">Business </w:t>
+      </w:r>
+      <w:r>
+        <w:rPr>
+          <w:rFonts w:ascii="Arial" w:hAnsi="Arial" w:cs="Arial"/>
+          <w:sz w:val="24"/>
+          <w:szCs w:val="24"/>
+        </w:rPr>
+        <w:t>Understanding</w:t>
+      </w:r>
+    </w:p>
+    <w:p/>
+    <w:p>
+      <w:pPr>
+        <w:rPr>
+          <w:rFonts w:ascii="Times New Roman" w:hAnsi="Times New Roman" w:cs="Times New Roman"/>
+          <w:sz w:val="24"/>
+          <w:szCs w:val="24"/>
+        </w:rPr>
+      </w:pPr>
+      <w:r>
+        <w:rPr>
+          <w:rFonts w:ascii="Times New Roman" w:hAnsi="Times New Roman" w:cs="Times New Roman"/>
+          <w:sz w:val="24"/>
+          <w:szCs w:val="24"/>
+        </w:rPr>
+        <w:t>Our first dataset is about Average Earnings of various employees in construction industry for a period of years 1969-2008. this</w:t>
+      </w:r>
+      <w:r>
+        <w:rPr>
+          <w:rFonts w:ascii="Times New Roman" w:hAnsi="Times New Roman" w:cs="Times New Roman"/>
+          <w:sz w:val="24"/>
+          <w:szCs w:val="24"/>
+        </w:rPr>
+        <w:t xml:space="preserve"> dataset derived from publicly available on</w:t>
+      </w:r>
+      <w:r>
+        <w:rPr>
+          <w:rFonts w:ascii="Times New Roman" w:hAnsi="Times New Roman" w:cs="Times New Roman"/>
+          <w:sz w:val="24"/>
+          <w:szCs w:val="24"/>
+        </w:rPr>
+        <w:t xml:space="preserve"> Central Statistics Office</w:t>
+      </w:r>
+      <w:r>
+        <w:rPr>
+          <w:rFonts w:ascii="Times New Roman" w:hAnsi="Times New Roman" w:cs="Times New Roman"/>
+          <w:sz w:val="24"/>
+          <w:szCs w:val="24"/>
+        </w:rPr>
+        <w:t xml:space="preserve"> (CSO)</w:t>
+      </w:r>
+      <w:r>
+        <w:rPr>
+          <w:rFonts w:ascii="Times New Roman" w:hAnsi="Times New Roman" w:cs="Times New Roman"/>
+          <w:sz w:val="24"/>
+          <w:szCs w:val="24"/>
+        </w:rPr>
+        <w:t>, Ireland.</w:t>
+      </w:r>
+    </w:p>
+    <w:p>
+      <w:pPr>
+        <w:rPr>
+          <w:rFonts w:ascii="Times New Roman" w:hAnsi="Times New Roman" w:cs="Times New Roman"/>
+          <w:sz w:val="24"/>
+          <w:szCs w:val="24"/>
+        </w:rPr>
+      </w:pPr>
+      <w:r>
+        <w:rPr>
+          <w:rFonts w:ascii="Times New Roman" w:hAnsi="Times New Roman" w:cs="Times New Roman"/>
+          <w:sz w:val="24"/>
+          <w:szCs w:val="24"/>
+        </w:rPr>
+        <w:t xml:space="preserve">Second dataset is about the </w:t>
+      </w:r>
+      <w:r>
+        <w:rPr>
+          <w:rFonts w:ascii="Times New Roman" w:hAnsi="Times New Roman" w:cs="Times New Roman"/>
+          <w:sz w:val="24"/>
+          <w:szCs w:val="24"/>
+        </w:rPr>
+        <w:t>Portugal Quarterly Employment in construction industry by gender. This dataset is derived from</w:t>
+      </w:r>
+      <w:r>
+        <w:rPr>
+          <w:rFonts w:ascii="Times New Roman" w:hAnsi="Times New Roman" w:cs="Times New Roman"/>
+          <w:sz w:val="24"/>
+          <w:szCs w:val="24"/>
+        </w:rPr>
+        <w:t xml:space="preserve"> International Labour Organisation</w:t>
+      </w:r>
+      <w:r>
+        <w:rPr>
+          <w:rFonts w:ascii="Times New Roman" w:hAnsi="Times New Roman" w:cs="Times New Roman"/>
+          <w:sz w:val="24"/>
+          <w:szCs w:val="24"/>
+        </w:rPr>
+        <w:t xml:space="preserve"> </w:t>
+      </w:r>
+      <w:hyperlink r:id="rId7" w:history="1">
+        <w:r>
+          <w:rPr>
+            <w:rStyle w:val="Hyperlink"/>
+            <w:rFonts w:ascii="Times New Roman" w:hAnsi="Times New Roman" w:cs="Times New Roman"/>
+            <w:sz w:val="24"/>
+            <w:szCs w:val="24"/>
+          </w:rPr>
+          <w:t>https://ilostat.ilo.org/data/</w:t>
+        </w:r>
+      </w:hyperlink>
+      <w:r>
+        <w:rPr>
+          <w:rFonts w:ascii="Times New Roman" w:hAnsi="Times New Roman" w:cs="Times New Roman"/>
+          <w:sz w:val="24"/>
+          <w:szCs w:val="24"/>
+        </w:rPr>
+        <w:t xml:space="preserve"> </w:t>
+      </w:r>
+    </w:p>
+    <w:p>
+      <w:pPr>
+        <w:rPr>
+          <w:rFonts w:ascii="Times New Roman" w:hAnsi="Times New Roman" w:cs="Times New Roman"/>
+          <w:sz w:val="24"/>
+          <w:szCs w:val="24"/>
+        </w:rPr>
+      </w:pPr>
+      <w:r>
+        <w:rPr>
+          <w:rFonts w:ascii="Times New Roman" w:hAnsi="Times New Roman" w:cs="Times New Roman"/>
+          <w:sz w:val="24"/>
+          <w:szCs w:val="24"/>
+        </w:rPr>
+        <w:t>Third and fourth datasets are Ireland and UK</w:t>
+      </w:r>
+      <w:r>
+        <w:rPr>
+          <w:rFonts w:ascii="Times New Roman" w:hAnsi="Times New Roman" w:cs="Times New Roman"/>
+          <w:sz w:val="24"/>
+          <w:szCs w:val="24"/>
+        </w:rPr>
+        <w:t xml:space="preserve"> workplace</w:t>
+      </w:r>
+      <w:r>
+        <w:rPr>
+          <w:rFonts w:ascii="Times New Roman" w:hAnsi="Times New Roman" w:cs="Times New Roman"/>
+          <w:sz w:val="24"/>
+          <w:szCs w:val="24"/>
+        </w:rPr>
+        <w:t xml:space="preserve"> incidents in construction industry derived from </w:t>
+      </w:r>
+      <w:hyperlink r:id="rId8" w:history="1">
+        <w:r>
+          <w:rPr>
+            <w:rStyle w:val="Hyperlink"/>
+            <w:rFonts w:ascii="Times New Roman" w:hAnsi="Times New Roman" w:cs="Times New Roman"/>
+            <w:sz w:val="24"/>
+            <w:szCs w:val="24"/>
+          </w:rPr>
+          <w:t>https://www.hse.gov.uk/statistics/fatals.htm</w:t>
+        </w:r>
+      </w:hyperlink>
+      <w:r>
+        <w:rPr>
+          <w:rFonts w:ascii="Times New Roman" w:hAnsi="Times New Roman" w:cs="Times New Roman"/>
+          <w:sz w:val="24"/>
+          <w:szCs w:val="24"/>
+        </w:rPr>
+        <w:t xml:space="preserve"> </w:t>
+      </w:r>
+      <w:r>
+        <w:rPr>
+          <w:rFonts w:ascii="Times New Roman" w:hAnsi="Times New Roman" w:cs="Times New Roman"/>
+          <w:sz w:val="24"/>
+          <w:szCs w:val="24"/>
+        </w:rPr>
+        <w:t xml:space="preserve">and </w:t>
+      </w:r>
+      <w:hyperlink r:id="rId9" w:history="1">
+        <w:r>
+          <w:rPr>
+            <w:rStyle w:val="Hyperlink"/>
+            <w:rFonts w:ascii="Times New Roman" w:hAnsi="Times New Roman" w:cs="Times New Roman"/>
+            <w:sz w:val="24"/>
+            <w:szCs w:val="24"/>
+          </w:rPr>
+          <w:t>https://www.hsa.ie/</w:t>
+        </w:r>
+      </w:hyperlink>
+      <w:r>
+        <w:rPr>
+          <w:rFonts w:ascii="Times New Roman" w:hAnsi="Times New Roman" w:cs="Times New Roman"/>
+          <w:sz w:val="24"/>
+          <w:szCs w:val="24"/>
+        </w:rPr>
+        <w:t xml:space="preserve"> . these two data sets were used in sentiment analysis.</w:t>
+      </w:r>
+    </w:p>
+    <w:p>
+      <w:pPr>
+        <w:rPr>
+          <w:rFonts w:ascii="Times New Roman" w:hAnsi="Times New Roman" w:cs="Times New Roman"/>
+          <w:sz w:val="24"/>
+          <w:szCs w:val="24"/>
+        </w:rPr>
+      </w:pPr>
+    </w:p>
+    <w:p>
+      <w:pPr>
+        <w:rPr>
+          <w:rFonts w:ascii="Times New Roman" w:hAnsi="Times New Roman" w:cs="Times New Roman"/>
+          <w:sz w:val="24"/>
+          <w:szCs w:val="24"/>
+        </w:rPr>
+      </w:pPr>
+    </w:p>
+    <w:p>
+      <w:pPr>
+        <w:rPr>
+          <w:rFonts w:ascii="Times New Roman" w:hAnsi="Times New Roman" w:cs="Times New Roman"/>
+          <w:sz w:val="24"/>
+          <w:szCs w:val="24"/>
+        </w:rPr>
+      </w:pPr>
+    </w:p>
+    <w:p>
+      <w:pPr>
         <w:rPr>
           <w:rFonts w:ascii="Times New Roman" w:hAnsi="Times New Roman" w:cs="Times New Roman"/>
           <w:sz w:val="24"/>
@@ -1904,472 +2089,2554 @@
     </w:p>
     <w:p>
       <w:pPr>
-        <w:pStyle w:val="HTMLPreformatted"/>
-        <w:shd w:val="clear" w:color="auto" w:fill="FFFFFF"/>
-        <w:wordWrap w:val="0"/>
-        <w:textAlignment w:val="baseline"/>
-        <w:rPr>
-          <w:rFonts w:ascii="Times New Roman" w:hAnsi="Times New Roman" w:cs="Times New Roman"/>
-          <w:sz w:val="24"/>
-          <w:szCs w:val="24"/>
-        </w:rPr>
-      </w:pPr>
-    </w:p>
-    <w:p>
-      <w:pPr>
-        <w:pStyle w:val="HTMLPreformatted"/>
-        <w:shd w:val="clear" w:color="auto" w:fill="FFFFFF"/>
-        <w:wordWrap w:val="0"/>
-        <w:textAlignment w:val="baseline"/>
-        <w:rPr>
-          <w:rFonts w:ascii="Times New Roman" w:hAnsi="Times New Roman" w:cs="Times New Roman"/>
-          <w:sz w:val="24"/>
-          <w:szCs w:val="24"/>
-        </w:rPr>
-      </w:pPr>
-    </w:p>
-    <w:p>
-      <w:pPr>
-        <w:pStyle w:val="HTMLPreformatted"/>
-        <w:shd w:val="clear" w:color="auto" w:fill="FFFFFF"/>
-        <w:wordWrap w:val="0"/>
-        <w:textAlignment w:val="baseline"/>
-        <w:rPr>
-          <w:rFonts w:ascii="Times New Roman" w:hAnsi="Times New Roman" w:cs="Times New Roman"/>
-          <w:sz w:val="24"/>
-          <w:szCs w:val="24"/>
-        </w:rPr>
-      </w:pPr>
-    </w:p>
-    <w:p>
-      <w:pPr>
-        <w:pStyle w:val="HTMLPreformatted"/>
-        <w:shd w:val="clear" w:color="auto" w:fill="FFFFFF"/>
-        <w:wordWrap w:val="0"/>
-        <w:textAlignment w:val="baseline"/>
-        <w:rPr>
-          <w:rFonts w:ascii="Times New Roman" w:hAnsi="Times New Roman" w:cs="Times New Roman"/>
-          <w:sz w:val="24"/>
-          <w:szCs w:val="24"/>
-        </w:rPr>
-      </w:pPr>
-    </w:p>
-    <w:p>
-      <w:pPr>
-        <w:pStyle w:val="HTMLPreformatted"/>
-        <w:shd w:val="clear" w:color="auto" w:fill="FFFFFF"/>
-        <w:wordWrap w:val="0"/>
-        <w:textAlignment w:val="baseline"/>
-        <w:rPr>
-          <w:rFonts w:ascii="Times New Roman" w:hAnsi="Times New Roman" w:cs="Times New Roman"/>
-          <w:sz w:val="24"/>
-          <w:szCs w:val="24"/>
-        </w:rPr>
-      </w:pPr>
-    </w:p>
-    <w:p>
-      <w:pPr>
-        <w:pStyle w:val="HTMLPreformatted"/>
-        <w:shd w:val="clear" w:color="auto" w:fill="FFFFFF"/>
-        <w:wordWrap w:val="0"/>
-        <w:textAlignment w:val="baseline"/>
-        <w:rPr>
-          <w:rFonts w:ascii="Times New Roman" w:hAnsi="Times New Roman" w:cs="Times New Roman"/>
-          <w:sz w:val="24"/>
-          <w:szCs w:val="24"/>
-        </w:rPr>
-      </w:pPr>
-    </w:p>
-    <w:p>
-      <w:pPr>
-        <w:pStyle w:val="HTMLPreformatted"/>
-        <w:shd w:val="clear" w:color="auto" w:fill="FFFFFF"/>
-        <w:wordWrap w:val="0"/>
-        <w:textAlignment w:val="baseline"/>
-        <w:rPr>
-          <w:rFonts w:ascii="Times New Roman" w:hAnsi="Times New Roman" w:cs="Times New Roman"/>
-          <w:sz w:val="24"/>
-          <w:szCs w:val="24"/>
-        </w:rPr>
-      </w:pPr>
-    </w:p>
-    <w:p>
-      <w:pPr>
-        <w:pStyle w:val="HTMLPreformatted"/>
-        <w:shd w:val="clear" w:color="auto" w:fill="FFFFFF"/>
-        <w:wordWrap w:val="0"/>
-        <w:textAlignment w:val="baseline"/>
-        <w:rPr>
-          <w:rFonts w:ascii="Times New Roman" w:hAnsi="Times New Roman" w:cs="Times New Roman"/>
-          <w:sz w:val="24"/>
-          <w:szCs w:val="24"/>
-        </w:rPr>
-      </w:pPr>
-    </w:p>
-    <w:p>
-      <w:pPr>
-        <w:pStyle w:val="HTMLPreformatted"/>
-        <w:shd w:val="clear" w:color="auto" w:fill="FFFFFF"/>
-        <w:wordWrap w:val="0"/>
-        <w:textAlignment w:val="baseline"/>
-        <w:rPr>
-          <w:rFonts w:ascii="Times New Roman" w:hAnsi="Times New Roman" w:cs="Times New Roman"/>
-          <w:sz w:val="24"/>
-          <w:szCs w:val="24"/>
-        </w:rPr>
-      </w:pPr>
-    </w:p>
-    <w:p>
-      <w:pPr>
-        <w:pStyle w:val="HTMLPreformatted"/>
-        <w:shd w:val="clear" w:color="auto" w:fill="FFFFFF"/>
-        <w:wordWrap w:val="0"/>
-        <w:textAlignment w:val="baseline"/>
-        <w:rPr>
-          <w:rFonts w:ascii="Times New Roman" w:hAnsi="Times New Roman" w:cs="Times New Roman"/>
-          <w:sz w:val="24"/>
-          <w:szCs w:val="24"/>
-        </w:rPr>
-      </w:pPr>
-    </w:p>
-    <w:p>
-      <w:pPr>
-        <w:pStyle w:val="HTMLPreformatted"/>
-        <w:shd w:val="clear" w:color="auto" w:fill="FFFFFF"/>
-        <w:wordWrap w:val="0"/>
-        <w:textAlignment w:val="baseline"/>
-        <w:rPr>
-          <w:rFonts w:ascii="Times New Roman" w:hAnsi="Times New Roman" w:cs="Times New Roman"/>
-          <w:sz w:val="24"/>
-          <w:szCs w:val="24"/>
-        </w:rPr>
-      </w:pPr>
-    </w:p>
-    <w:p>
-      <w:pPr>
-        <w:pStyle w:val="HTMLPreformatted"/>
-        <w:shd w:val="clear" w:color="auto" w:fill="FFFFFF"/>
-        <w:wordWrap w:val="0"/>
-        <w:textAlignment w:val="baseline"/>
-        <w:rPr>
-          <w:rFonts w:ascii="Times New Roman" w:hAnsi="Times New Roman" w:cs="Times New Roman"/>
-          <w:sz w:val="24"/>
-          <w:szCs w:val="24"/>
-        </w:rPr>
-      </w:pPr>
-    </w:p>
-    <w:p>
-      <w:pPr>
-        <w:pStyle w:val="HTMLPreformatted"/>
-        <w:shd w:val="clear" w:color="auto" w:fill="FFFFFF"/>
-        <w:wordWrap w:val="0"/>
-        <w:textAlignment w:val="baseline"/>
-        <w:rPr>
-          <w:rFonts w:ascii="Times New Roman" w:hAnsi="Times New Roman" w:cs="Times New Roman"/>
-          <w:sz w:val="24"/>
-          <w:szCs w:val="24"/>
-        </w:rPr>
-      </w:pPr>
-    </w:p>
-    <w:p>
-      <w:pPr>
-        <w:pStyle w:val="HTMLPreformatted"/>
-        <w:shd w:val="clear" w:color="auto" w:fill="FFFFFF"/>
-        <w:wordWrap w:val="0"/>
-        <w:textAlignment w:val="baseline"/>
-        <w:rPr>
-          <w:rFonts w:ascii="Times New Roman" w:hAnsi="Times New Roman" w:cs="Times New Roman"/>
-          <w:sz w:val="24"/>
-          <w:szCs w:val="24"/>
-        </w:rPr>
-      </w:pPr>
-    </w:p>
-    <w:p>
-      <w:pPr>
-        <w:pStyle w:val="HTMLPreformatted"/>
-        <w:shd w:val="clear" w:color="auto" w:fill="FFFFFF"/>
-        <w:wordWrap w:val="0"/>
-        <w:textAlignment w:val="baseline"/>
-        <w:rPr>
-          <w:rFonts w:ascii="Times New Roman" w:hAnsi="Times New Roman" w:cs="Times New Roman"/>
-          <w:sz w:val="24"/>
-          <w:szCs w:val="24"/>
-        </w:rPr>
-      </w:pPr>
-    </w:p>
-    <w:p>
-      <w:pPr>
-        <w:pStyle w:val="HTMLPreformatted"/>
-        <w:shd w:val="clear" w:color="auto" w:fill="FFFFFF"/>
-        <w:wordWrap w:val="0"/>
-        <w:textAlignment w:val="baseline"/>
-        <w:rPr>
-          <w:rFonts w:ascii="Times New Roman" w:hAnsi="Times New Roman" w:cs="Times New Roman"/>
-          <w:sz w:val="24"/>
-          <w:szCs w:val="24"/>
-        </w:rPr>
-      </w:pPr>
-    </w:p>
-    <w:p>
-      <w:pPr>
-        <w:pStyle w:val="HTMLPreformatted"/>
-        <w:shd w:val="clear" w:color="auto" w:fill="FFFFFF"/>
-        <w:wordWrap w:val="0"/>
-        <w:textAlignment w:val="baseline"/>
-        <w:rPr>
-          <w:rFonts w:ascii="Times New Roman" w:hAnsi="Times New Roman" w:cs="Times New Roman"/>
-          <w:sz w:val="24"/>
-          <w:szCs w:val="24"/>
-        </w:rPr>
-      </w:pPr>
-    </w:p>
-    <w:p>
-      <w:pPr>
-        <w:pStyle w:val="HTMLPreformatted"/>
-        <w:shd w:val="clear" w:color="auto" w:fill="FFFFFF"/>
-        <w:wordWrap w:val="0"/>
-        <w:textAlignment w:val="baseline"/>
-        <w:rPr>
-          <w:rFonts w:ascii="Times New Roman" w:hAnsi="Times New Roman" w:cs="Times New Roman"/>
-          <w:sz w:val="24"/>
-          <w:szCs w:val="24"/>
-        </w:rPr>
-      </w:pPr>
-    </w:p>
-    <w:p>
-      <w:pPr>
-        <w:pStyle w:val="HTMLPreformatted"/>
-        <w:shd w:val="clear" w:color="auto" w:fill="FFFFFF"/>
-        <w:wordWrap w:val="0"/>
-        <w:textAlignment w:val="baseline"/>
-        <w:rPr>
-          <w:rFonts w:ascii="Times New Roman" w:hAnsi="Times New Roman" w:cs="Times New Roman"/>
-          <w:sz w:val="24"/>
-          <w:szCs w:val="24"/>
-        </w:rPr>
-      </w:pPr>
-    </w:p>
-    <w:p>
-      <w:pPr>
-        <w:pStyle w:val="HTMLPreformatted"/>
-        <w:shd w:val="clear" w:color="auto" w:fill="FFFFFF"/>
-        <w:wordWrap w:val="0"/>
-        <w:textAlignment w:val="baseline"/>
-        <w:rPr>
-          <w:rFonts w:ascii="Times New Roman" w:hAnsi="Times New Roman" w:cs="Times New Roman"/>
-          <w:sz w:val="24"/>
-          <w:szCs w:val="24"/>
-        </w:rPr>
-      </w:pPr>
-    </w:p>
-    <w:p>
-      <w:pPr>
-        <w:pStyle w:val="HTMLPreformatted"/>
-        <w:shd w:val="clear" w:color="auto" w:fill="FFFFFF"/>
-        <w:wordWrap w:val="0"/>
-        <w:textAlignment w:val="baseline"/>
-        <w:rPr>
-          <w:rFonts w:ascii="Times New Roman" w:hAnsi="Times New Roman" w:cs="Times New Roman"/>
-          <w:sz w:val="24"/>
-          <w:szCs w:val="24"/>
-        </w:rPr>
-      </w:pPr>
-    </w:p>
-    <w:p>
-      <w:pPr>
-        <w:pStyle w:val="HTMLPreformatted"/>
-        <w:shd w:val="clear" w:color="auto" w:fill="FFFFFF"/>
-        <w:wordWrap w:val="0"/>
-        <w:textAlignment w:val="baseline"/>
-        <w:rPr>
-          <w:rFonts w:ascii="Times New Roman" w:hAnsi="Times New Roman" w:cs="Times New Roman"/>
-          <w:sz w:val="24"/>
-          <w:szCs w:val="24"/>
-        </w:rPr>
-      </w:pPr>
-    </w:p>
-    <w:p>
-      <w:pPr>
-        <w:pStyle w:val="HTMLPreformatted"/>
-        <w:shd w:val="clear" w:color="auto" w:fill="FFFFFF"/>
-        <w:wordWrap w:val="0"/>
-        <w:textAlignment w:val="baseline"/>
-        <w:rPr>
-          <w:rFonts w:ascii="Times New Roman" w:hAnsi="Times New Roman" w:cs="Times New Roman"/>
-          <w:sz w:val="24"/>
-          <w:szCs w:val="24"/>
-        </w:rPr>
-      </w:pPr>
-    </w:p>
-    <w:p>
-      <w:pPr>
-        <w:pStyle w:val="HTMLPreformatted"/>
-        <w:shd w:val="clear" w:color="auto" w:fill="FFFFFF"/>
-        <w:wordWrap w:val="0"/>
-        <w:textAlignment w:val="baseline"/>
-        <w:rPr>
-          <w:rFonts w:ascii="Times New Roman" w:hAnsi="Times New Roman" w:cs="Times New Roman"/>
-          <w:sz w:val="24"/>
-          <w:szCs w:val="24"/>
-        </w:rPr>
-      </w:pPr>
-      <w:r>
-        <w:rPr>
-          <w:rFonts w:ascii="Times New Roman" w:hAnsi="Times New Roman" w:cs="Times New Roman"/>
-          <w:sz w:val="24"/>
-          <w:szCs w:val="24"/>
-        </w:rPr>
-        <w:t>Statistics:</w:t>
-      </w:r>
-    </w:p>
-    <w:p>
-      <w:pPr>
-        <w:numPr>
-          <w:ilvl w:val="0"/>
-          <w:numId w:val="2"/>
-        </w:numPr>
-        <w:spacing w:after="0" w:line="256" w:lineRule="auto"/>
-        <w:jc w:val="both"/>
-        <w:rPr>
-          <w:color w:val="333333"/>
-        </w:rPr>
-      </w:pPr>
-      <w:r>
-        <w:rPr>
-          <w:color w:val="333333"/>
-        </w:rPr>
-        <w:t xml:space="preserve">Use descriptive statistics and appropriate visualisations </w:t>
-      </w:r>
-      <w:proofErr w:type="gramStart"/>
-      <w:r>
-        <w:rPr>
-          <w:color w:val="333333"/>
-        </w:rPr>
-        <w:t>in order to</w:t>
-      </w:r>
-      <w:proofErr w:type="gramEnd"/>
-      <w:r>
-        <w:rPr>
-          <w:color w:val="333333"/>
-        </w:rPr>
-        <w:t xml:space="preserve"> summarise the dataset(s) used, and to help justify the chosen models. </w:t>
-      </w:r>
-      <w:r>
-        <w:rPr>
-          <w:b/>
-          <w:color w:val="333333"/>
-        </w:rPr>
-        <w:t>[0-20]</w:t>
-      </w:r>
-    </w:p>
-    <w:p>
-      <w:pPr>
-        <w:spacing w:after="0" w:line="256" w:lineRule="auto"/>
-        <w:jc w:val="both"/>
-        <w:rPr>
-          <w:color w:val="333333"/>
-        </w:rPr>
-      </w:pPr>
-    </w:p>
-    <w:p>
-      <w:pPr>
-        <w:spacing w:after="0" w:line="256" w:lineRule="auto"/>
-        <w:jc w:val="both"/>
-        <w:rPr>
-          <w:color w:val="333333"/>
-        </w:rPr>
-      </w:pPr>
-    </w:p>
-    <w:p>
-      <w:pPr>
-        <w:spacing w:after="0" w:line="256" w:lineRule="auto"/>
-        <w:jc w:val="both"/>
-        <w:rPr>
-          <w:color w:val="333333"/>
-        </w:rPr>
-      </w:pPr>
-    </w:p>
-    <w:p>
-      <w:pPr>
-        <w:spacing w:after="0" w:line="256" w:lineRule="auto"/>
-        <w:jc w:val="both"/>
-        <w:rPr>
-          <w:color w:val="333333"/>
-        </w:rPr>
-      </w:pPr>
-    </w:p>
-    <w:p>
-      <w:pPr>
-        <w:numPr>
-          <w:ilvl w:val="0"/>
-          <w:numId w:val="2"/>
-        </w:numPr>
-        <w:spacing w:after="0" w:line="256" w:lineRule="auto"/>
-        <w:jc w:val="both"/>
-        <w:rPr>
-          <w:b/>
-          <w:color w:val="333333"/>
-        </w:rPr>
-      </w:pPr>
-      <w:r>
-        <w:rPr>
-          <w:color w:val="333333"/>
-        </w:rPr>
-        <w:t xml:space="preserve">Analyse the variables in your dataset(s) and use appropriate inferential statistics to gain insights on possible population values (e.g., if you were working with international home building, you could find a confidence interval for the population proportion of yearly apartment builds out of all home builds). </w:t>
-      </w:r>
-      <w:r>
-        <w:rPr>
-          <w:b/>
-          <w:color w:val="333333"/>
-        </w:rPr>
-        <w:t>[0-20]</w:t>
-      </w:r>
-    </w:p>
-    <w:p>
-      <w:pPr>
-        <w:numPr>
-          <w:ilvl w:val="0"/>
-          <w:numId w:val="2"/>
-        </w:numPr>
-        <w:spacing w:after="0" w:line="256" w:lineRule="auto"/>
-        <w:jc w:val="both"/>
-        <w:rPr>
-          <w:b/>
-          <w:color w:val="333333"/>
-        </w:rPr>
-      </w:pPr>
-      <w:r>
-        <w:rPr>
-          <w:color w:val="333333"/>
-        </w:rPr>
-        <w:t xml:space="preserve">Undertake research to find similarities between some country(s) against Ireland and apply parametric and non-parametric inferential statistical techniques to compare them (e.g., t-test, analysis of variance, Wilcoxon test, chi-squared test, among others). You must justify your choices and verify the applicability of the tests. Hypotheses and conclusions must be clearly stated. You are expected to use at least 5 different inferential statistics tests. </w:t>
-      </w:r>
-      <w:r>
-        <w:rPr>
-          <w:b/>
-          <w:color w:val="333333"/>
-        </w:rPr>
-        <w:t>[0-40]</w:t>
-      </w:r>
-    </w:p>
-    <w:p>
-      <w:pPr>
-        <w:numPr>
-          <w:ilvl w:val="0"/>
-          <w:numId w:val="2"/>
-        </w:numPr>
-        <w:spacing w:after="0" w:line="256" w:lineRule="auto"/>
-        <w:jc w:val="both"/>
-      </w:pPr>
-      <w:r>
-        <w:t xml:space="preserve">Use the outcome of your analysis to deepen your research. Indicate the challenges you faced in the process. </w:t>
-      </w:r>
-      <w:r>
-        <w:rPr>
-          <w:b/>
-        </w:rPr>
-        <w:t>[0-20]</w:t>
-      </w:r>
+        <w:pStyle w:val="Heading2"/>
+        <w:rPr>
+          <w:rFonts w:ascii="Arial" w:hAnsi="Arial" w:cs="Arial"/>
+          <w:sz w:val="24"/>
+          <w:szCs w:val="24"/>
+        </w:rPr>
+      </w:pPr>
+      <w:r>
+        <w:rPr>
+          <w:rFonts w:ascii="Arial" w:hAnsi="Arial" w:cs="Arial"/>
+          <w:sz w:val="24"/>
+          <w:szCs w:val="24"/>
+        </w:rPr>
+        <w:lastRenderedPageBreak/>
+        <w:t xml:space="preserve">1.2 </w:t>
+      </w:r>
+      <w:r>
+        <w:rPr>
+          <w:rFonts w:ascii="Arial" w:hAnsi="Arial" w:cs="Arial"/>
+          <w:sz w:val="24"/>
+          <w:szCs w:val="24"/>
+        </w:rPr>
+        <w:t>Data Understanding and Data Preparation</w:t>
+      </w:r>
+    </w:p>
+    <w:p>
+      <w:pPr>
+        <w:pStyle w:val="HTMLPreformatted"/>
+        <w:shd w:val="clear" w:color="auto" w:fill="FFFFFF"/>
+        <w:wordWrap w:val="0"/>
+        <w:textAlignment w:val="baseline"/>
+        <w:rPr>
+          <w:rFonts w:ascii="Times New Roman" w:hAnsi="Times New Roman" w:cs="Times New Roman"/>
+          <w:sz w:val="24"/>
+          <w:szCs w:val="24"/>
+        </w:rPr>
+      </w:pPr>
+    </w:p>
+    <w:p>
+      <w:pPr>
+        <w:pStyle w:val="HTMLPreformatted"/>
+        <w:shd w:val="clear" w:color="auto" w:fill="FFFFFF"/>
+        <w:wordWrap w:val="0"/>
+        <w:textAlignment w:val="baseline"/>
+        <w:rPr>
+          <w:rFonts w:ascii="Times New Roman" w:hAnsi="Times New Roman" w:cs="Times New Roman"/>
+          <w:sz w:val="24"/>
+          <w:szCs w:val="24"/>
+        </w:rPr>
+      </w:pPr>
+      <w:r>
+        <w:rPr>
+          <w:rFonts w:ascii="Times New Roman" w:hAnsi="Times New Roman" w:cs="Times New Roman"/>
+          <w:sz w:val="24"/>
+          <w:szCs w:val="24"/>
+        </w:rPr>
+        <w:t>Jupyter Notebook: “</w:t>
+      </w:r>
+      <w:r>
+        <w:rPr>
+          <w:rFonts w:ascii="Times New Roman" w:hAnsi="Times New Roman" w:cs="Times New Roman"/>
+          <w:sz w:val="24"/>
+          <w:szCs w:val="24"/>
+        </w:rPr>
+        <w:t>1. Ireland Avg Earnings per Week - Data Cleaning, Data Preparation and Loading to MySQL</w:t>
+      </w:r>
+      <w:r>
+        <w:rPr>
+          <w:rFonts w:ascii="Times New Roman" w:hAnsi="Times New Roman" w:cs="Times New Roman"/>
+          <w:sz w:val="24"/>
+          <w:szCs w:val="24"/>
+        </w:rPr>
+        <w:t>”.</w:t>
+      </w:r>
+    </w:p>
+    <w:p>
+      <w:pPr>
+        <w:pStyle w:val="HTMLPreformatted"/>
+        <w:shd w:val="clear" w:color="auto" w:fill="FFFFFF"/>
+        <w:wordWrap w:val="0"/>
+        <w:textAlignment w:val="baseline"/>
+        <w:rPr>
+          <w:rFonts w:ascii="Times New Roman" w:hAnsi="Times New Roman" w:cs="Times New Roman"/>
+          <w:sz w:val="24"/>
+          <w:szCs w:val="24"/>
+        </w:rPr>
+      </w:pPr>
+    </w:p>
+    <w:p>
+      <w:pPr>
+        <w:pStyle w:val="HTMLPreformatted"/>
+        <w:shd w:val="clear" w:color="auto" w:fill="FFFFFF"/>
+        <w:wordWrap w:val="0"/>
+        <w:textAlignment w:val="baseline"/>
+        <w:rPr>
+          <w:rFonts w:ascii="Times New Roman" w:hAnsi="Times New Roman" w:cs="Times New Roman"/>
+          <w:sz w:val="24"/>
+          <w:szCs w:val="24"/>
+        </w:rPr>
+      </w:pPr>
+      <w:r>
+        <w:rPr>
+          <w:rFonts w:ascii="Times New Roman" w:hAnsi="Times New Roman" w:cs="Times New Roman"/>
+          <w:sz w:val="24"/>
+          <w:szCs w:val="24"/>
+        </w:rPr>
+        <w:t xml:space="preserve">As first step we imported Pandas, NumPy, Seaborn, Matplotlib etc </w:t>
+      </w:r>
+      <w:r>
+        <w:rPr>
+          <w:rFonts w:ascii="Times New Roman" w:hAnsi="Times New Roman" w:cs="Times New Roman"/>
+          <w:sz w:val="24"/>
+          <w:szCs w:val="24"/>
+        </w:rPr>
+        <w:t>libraries</w:t>
+      </w:r>
+      <w:r>
+        <w:rPr>
+          <w:rFonts w:ascii="Times New Roman" w:hAnsi="Times New Roman" w:cs="Times New Roman"/>
+          <w:sz w:val="24"/>
+          <w:szCs w:val="24"/>
+        </w:rPr>
+        <w:t xml:space="preserve">. </w:t>
+      </w:r>
+    </w:p>
+    <w:p>
+      <w:pPr>
+        <w:pStyle w:val="HTMLPreformatted"/>
+        <w:shd w:val="clear" w:color="auto" w:fill="FFFFFF"/>
+        <w:wordWrap w:val="0"/>
+        <w:textAlignment w:val="baseline"/>
+        <w:rPr>
+          <w:rFonts w:ascii="Times New Roman" w:hAnsi="Times New Roman" w:cs="Times New Roman"/>
+          <w:sz w:val="24"/>
+          <w:szCs w:val="24"/>
+        </w:rPr>
+      </w:pPr>
+      <w:r>
+        <w:rPr>
+          <w:rFonts w:ascii="Times New Roman" w:hAnsi="Times New Roman" w:cs="Times New Roman"/>
+          <w:sz w:val="24"/>
+          <w:szCs w:val="24"/>
+        </w:rPr>
+        <w:t>We read “</w:t>
+      </w:r>
+      <w:r>
+        <w:rPr>
+          <w:rFonts w:ascii="Times New Roman" w:hAnsi="Times New Roman" w:cs="Times New Roman"/>
+          <w:sz w:val="24"/>
+          <w:szCs w:val="24"/>
+        </w:rPr>
+        <w:t>Earnings and Hours Worked in the Building and Construction Industry</w:t>
+      </w:r>
+      <w:r>
+        <w:rPr>
+          <w:rFonts w:ascii="Times New Roman" w:hAnsi="Times New Roman" w:cs="Times New Roman"/>
+          <w:sz w:val="24"/>
+          <w:szCs w:val="24"/>
+        </w:rPr>
+        <w:t xml:space="preserve">.csv” file as Pandas data frame. </w:t>
+      </w:r>
+    </w:p>
+    <w:p>
+      <w:pPr>
+        <w:pStyle w:val="HTMLPreformatted"/>
+        <w:shd w:val="clear" w:color="auto" w:fill="FFFFFF"/>
+        <w:wordWrap w:val="0"/>
+        <w:textAlignment w:val="baseline"/>
+        <w:rPr>
+          <w:rFonts w:ascii="Times New Roman" w:hAnsi="Times New Roman" w:cs="Times New Roman"/>
+          <w:sz w:val="24"/>
+          <w:szCs w:val="24"/>
+        </w:rPr>
+      </w:pPr>
+    </w:p>
+    <w:p>
+      <w:pPr>
+        <w:pStyle w:val="HTMLPreformatted"/>
+        <w:shd w:val="clear" w:color="auto" w:fill="FFFFFF"/>
+        <w:wordWrap w:val="0"/>
+        <w:textAlignment w:val="baseline"/>
+        <w:rPr>
+          <w:rFonts w:ascii="Times New Roman" w:hAnsi="Times New Roman" w:cs="Times New Roman"/>
+          <w:sz w:val="24"/>
+          <w:szCs w:val="24"/>
+        </w:rPr>
+      </w:pPr>
+      <w:r>
+        <w:rPr>
+          <w:rFonts w:ascii="Times New Roman" w:hAnsi="Times New Roman" w:cs="Times New Roman"/>
+          <w:sz w:val="24"/>
+          <w:szCs w:val="24"/>
+        </w:rPr>
+        <w:t xml:space="preserve">This data frame has 160 rows, and 10 columns. With column name like </w:t>
+      </w:r>
+      <w:r>
+        <w:rPr>
+          <w:rFonts w:ascii="Times New Roman" w:hAnsi="Times New Roman" w:cs="Times New Roman"/>
+          <w:sz w:val="24"/>
+          <w:szCs w:val="24"/>
+        </w:rPr>
+        <w:t>“</w:t>
+      </w:r>
+      <w:r>
+        <w:rPr>
+          <w:rFonts w:ascii="Times New Roman" w:hAnsi="Times New Roman" w:cs="Times New Roman"/>
+          <w:sz w:val="24"/>
+          <w:szCs w:val="24"/>
+        </w:rPr>
+        <w:t>‘</w:t>
+      </w:r>
+      <w:r>
+        <w:rPr>
+          <w:rFonts w:ascii="Times New Roman" w:hAnsi="Times New Roman" w:cs="Times New Roman"/>
+          <w:color w:val="000000"/>
+          <w:sz w:val="24"/>
+          <w:szCs w:val="24"/>
+        </w:rPr>
+        <w:t>Unnamed: 0', 'All manual employee grades', 'Skilled operatives', 'Apprentices', 'Unskilled and semi-skilled - adults',</w:t>
+      </w:r>
+      <w:r>
+        <w:rPr>
+          <w:rFonts w:ascii="Times New Roman" w:hAnsi="Times New Roman" w:cs="Times New Roman"/>
+          <w:color w:val="000000"/>
+          <w:sz w:val="24"/>
+          <w:szCs w:val="24"/>
+        </w:rPr>
+        <w:t xml:space="preserve"> </w:t>
+      </w:r>
+      <w:r>
+        <w:rPr>
+          <w:rFonts w:ascii="Times New Roman" w:hAnsi="Times New Roman" w:cs="Times New Roman"/>
+          <w:color w:val="000000"/>
+          <w:sz w:val="24"/>
+          <w:szCs w:val="24"/>
+        </w:rPr>
+        <w:t>'Unskilled and semi-skilled - juveniles',</w:t>
+      </w:r>
+      <w:r>
+        <w:rPr>
+          <w:rFonts w:ascii="Times New Roman" w:hAnsi="Times New Roman" w:cs="Times New Roman"/>
+          <w:color w:val="000000"/>
+          <w:sz w:val="24"/>
+          <w:szCs w:val="24"/>
+        </w:rPr>
+        <w:t xml:space="preserve"> </w:t>
+      </w:r>
+      <w:r>
+        <w:rPr>
+          <w:rFonts w:ascii="Times New Roman" w:hAnsi="Times New Roman" w:cs="Times New Roman"/>
+          <w:color w:val="000000"/>
+          <w:sz w:val="24"/>
+          <w:szCs w:val="24"/>
+        </w:rPr>
+        <w:t>'Clerical employees - female', 'Clerical employees - male',</w:t>
+      </w:r>
+      <w:r>
+        <w:rPr>
+          <w:rFonts w:ascii="Times New Roman" w:hAnsi="Times New Roman" w:cs="Times New Roman"/>
+          <w:color w:val="000000"/>
+          <w:sz w:val="24"/>
+          <w:szCs w:val="24"/>
+        </w:rPr>
+        <w:t xml:space="preserve"> </w:t>
+      </w:r>
+      <w:r>
+        <w:rPr>
+          <w:rFonts w:ascii="Times New Roman" w:hAnsi="Times New Roman" w:cs="Times New Roman"/>
+          <w:color w:val="000000"/>
+          <w:sz w:val="24"/>
+          <w:szCs w:val="24"/>
+        </w:rPr>
+        <w:t>'Foremen and supervisors',</w:t>
+      </w:r>
+      <w:r>
+        <w:rPr>
+          <w:rFonts w:ascii="Times New Roman" w:hAnsi="Times New Roman" w:cs="Times New Roman"/>
+          <w:color w:val="000000"/>
+          <w:sz w:val="24"/>
+          <w:szCs w:val="24"/>
+        </w:rPr>
+        <w:t xml:space="preserve"> </w:t>
+      </w:r>
+      <w:r>
+        <w:rPr>
+          <w:rFonts w:ascii="Times New Roman" w:hAnsi="Times New Roman" w:cs="Times New Roman"/>
+          <w:color w:val="000000"/>
+          <w:sz w:val="24"/>
+          <w:szCs w:val="24"/>
+        </w:rPr>
+        <w:t>'All employees (clerical and operatives)'</w:t>
+      </w:r>
+      <w:r>
+        <w:rPr>
+          <w:rFonts w:ascii="Times New Roman" w:hAnsi="Times New Roman" w:cs="Times New Roman"/>
+          <w:sz w:val="24"/>
+          <w:szCs w:val="24"/>
+        </w:rPr>
+        <w:t>”.</w:t>
+      </w:r>
+    </w:p>
+    <w:p>
+      <w:pPr>
+        <w:pStyle w:val="HTMLPreformatted"/>
+        <w:shd w:val="clear" w:color="auto" w:fill="FFFFFF"/>
+        <w:wordWrap w:val="0"/>
+        <w:textAlignment w:val="baseline"/>
+        <w:rPr>
+          <w:rFonts w:ascii="Times New Roman" w:hAnsi="Times New Roman" w:cs="Times New Roman"/>
+          <w:sz w:val="24"/>
+          <w:szCs w:val="24"/>
+        </w:rPr>
+      </w:pPr>
+    </w:p>
+    <w:p>
+      <w:pPr>
+        <w:pStyle w:val="HTMLPreformatted"/>
+        <w:shd w:val="clear" w:color="auto" w:fill="FFFFFF"/>
+        <w:wordWrap w:val="0"/>
+        <w:textAlignment w:val="baseline"/>
+        <w:rPr>
+          <w:rFonts w:ascii="Times New Roman" w:hAnsi="Times New Roman" w:cs="Times New Roman"/>
+          <w:sz w:val="24"/>
+          <w:szCs w:val="24"/>
+        </w:rPr>
+      </w:pPr>
+      <w:r>
+        <w:rPr>
+          <w:noProof/>
+        </w:rPr>
+        <w:drawing>
+          <wp:anchor distT="0" distB="0" distL="114300" distR="114300" simplePos="0" relativeHeight="251658240" behindDoc="0" locked="0" layoutInCell="1" allowOverlap="1" wp14:anchorId="5BC311AD" wp14:editId="3206AA20">
+            <wp:simplePos x="914400" y="3371850"/>
+            <wp:positionH relativeFrom="column">
+              <wp:align>left</wp:align>
+            </wp:positionH>
+            <wp:positionV relativeFrom="paragraph">
+              <wp:align>top</wp:align>
+            </wp:positionV>
+            <wp:extent cx="5731510" cy="1109345"/>
+            <wp:effectExtent l="0" t="0" r="2540" b="0"/>
+            <wp:wrapSquare wrapText="bothSides"/>
+            <wp:docPr id="1431625316" name="Picture 1" descr="Graphical user interface&#10;&#10;Description automatically generated"/>
+            <wp:cNvGraphicFramePr>
+              <a:graphicFrameLocks xmlns:a="http://schemas.openxmlformats.org/drawingml/2006/main" noChangeAspect="1"/>
+            </wp:cNvGraphicFramePr>
+            <a:graphic xmlns:a="http://schemas.openxmlformats.org/drawingml/2006/main">
+              <a:graphicData uri="http://schemas.openxmlformats.org/drawingml/2006/picture">
+                <pic:pic xmlns:pic="http://schemas.openxmlformats.org/drawingml/2006/picture">
+                  <pic:nvPicPr>
+                    <pic:cNvPr id="1431625316" name="Picture 1" descr="Graphical user interface&#10;&#10;Description automatically generated"/>
+                    <pic:cNvPicPr/>
+                  </pic:nvPicPr>
+                  <pic:blipFill>
+                    <a:blip r:embed="rId10">
+                      <a:extLst>
+                        <a:ext uri="{28A0092B-C50C-407E-A947-70E740481C1C}">
+                          <a14:useLocalDpi xmlns:a14="http://schemas.microsoft.com/office/drawing/2010/main" val="0"/>
+                        </a:ext>
+                      </a:extLst>
+                    </a:blip>
+                    <a:stretch>
+                      <a:fillRect/>
+                    </a:stretch>
+                  </pic:blipFill>
+                  <pic:spPr>
+                    <a:xfrm>
+                      <a:off x="0" y="0"/>
+                      <a:ext cx="5731510" cy="1109345"/>
+                    </a:xfrm>
+                    <a:prstGeom prst="rect">
+                      <a:avLst/>
+                    </a:prstGeom>
+                  </pic:spPr>
+                </pic:pic>
+              </a:graphicData>
+            </a:graphic>
+          </wp:anchor>
+        </w:drawing>
+      </w:r>
+      <w:r>
+        <w:rPr>
+          <w:rFonts w:ascii="Times New Roman" w:hAnsi="Times New Roman" w:cs="Times New Roman"/>
+          <w:sz w:val="24"/>
+          <w:szCs w:val="24"/>
+        </w:rPr>
+        <w:br w:type="textWrapping" w:clear="all"/>
+        <w:t xml:space="preserve">This data frame shows </w:t>
+      </w:r>
+      <w:r>
+        <w:rPr>
+          <w:rFonts w:ascii="Times New Roman" w:hAnsi="Times New Roman" w:cs="Times New Roman"/>
+          <w:sz w:val="24"/>
+          <w:szCs w:val="24"/>
+        </w:rPr>
+        <w:t>each</w:t>
+      </w:r>
+      <w:r>
+        <w:rPr>
+          <w:rFonts w:ascii="Times New Roman" w:hAnsi="Times New Roman" w:cs="Times New Roman"/>
+          <w:sz w:val="24"/>
+          <w:szCs w:val="24"/>
+        </w:rPr>
+        <w:t xml:space="preserve"> variable data type as below, we have two float</w:t>
+      </w:r>
+      <w:r>
+        <w:rPr>
+          <w:rFonts w:ascii="Times New Roman" w:hAnsi="Times New Roman" w:cs="Times New Roman"/>
+          <w:sz w:val="24"/>
+          <w:szCs w:val="24"/>
+        </w:rPr>
+        <w:t xml:space="preserve"> types and rest of them are object types.</w:t>
+      </w:r>
+    </w:p>
+    <w:p>
+      <w:pPr>
+        <w:pStyle w:val="HTMLPreformatted"/>
+        <w:shd w:val="clear" w:color="auto" w:fill="FFFFFF"/>
+        <w:wordWrap w:val="0"/>
+        <w:textAlignment w:val="baseline"/>
+        <w:rPr>
+          <w:rFonts w:ascii="Times New Roman" w:hAnsi="Times New Roman" w:cs="Times New Roman"/>
+          <w:sz w:val="24"/>
+          <w:szCs w:val="24"/>
+        </w:rPr>
+      </w:pPr>
+      <w:r>
+        <w:rPr>
+          <w:noProof/>
+        </w:rPr>
+        <w:drawing>
+          <wp:inline distT="0" distB="0" distL="0" distR="0" wp14:anchorId="7AFD9012" wp14:editId="2FA921EA">
+            <wp:extent cx="5731510" cy="1189990"/>
+            <wp:effectExtent l="0" t="0" r="2540" b="0"/>
+            <wp:docPr id="1456384242" name="Picture 1" descr="A picture containing graphical user interface&#10;&#10;Description automatically generated"/>
+            <wp:cNvGraphicFramePr>
+              <a:graphicFrameLocks xmlns:a="http://schemas.openxmlformats.org/drawingml/2006/main" noChangeAspect="1"/>
+            </wp:cNvGraphicFramePr>
+            <a:graphic xmlns:a="http://schemas.openxmlformats.org/drawingml/2006/main">
+              <a:graphicData uri="http://schemas.openxmlformats.org/drawingml/2006/picture">
+                <pic:pic xmlns:pic="http://schemas.openxmlformats.org/drawingml/2006/picture">
+                  <pic:nvPicPr>
+                    <pic:cNvPr id="1456384242" name="Picture 1" descr="A picture containing graphical user interface&#10;&#10;Description automatically generated"/>
+                    <pic:cNvPicPr/>
+                  </pic:nvPicPr>
+                  <pic:blipFill>
+                    <a:blip r:embed="rId11"/>
+                    <a:stretch>
+                      <a:fillRect/>
+                    </a:stretch>
+                  </pic:blipFill>
+                  <pic:spPr>
+                    <a:xfrm>
+                      <a:off x="0" y="0"/>
+                      <a:ext cx="5731510" cy="1189990"/>
+                    </a:xfrm>
+                    <a:prstGeom prst="rect">
+                      <a:avLst/>
+                    </a:prstGeom>
+                  </pic:spPr>
+                </pic:pic>
+              </a:graphicData>
+            </a:graphic>
+          </wp:inline>
+        </w:drawing>
+      </w:r>
+    </w:p>
+    <w:p>
+      <w:pPr>
+        <w:pStyle w:val="HTMLPreformatted"/>
+        <w:shd w:val="clear" w:color="auto" w:fill="FFFFFF"/>
+        <w:wordWrap w:val="0"/>
+        <w:textAlignment w:val="baseline"/>
+        <w:rPr>
+          <w:rFonts w:ascii="Times New Roman" w:hAnsi="Times New Roman" w:cs="Times New Roman"/>
+          <w:sz w:val="24"/>
+          <w:szCs w:val="24"/>
+        </w:rPr>
+      </w:pPr>
+    </w:p>
+    <w:p>
+      <w:pPr>
+        <w:pStyle w:val="HTMLPreformatted"/>
+        <w:shd w:val="clear" w:color="auto" w:fill="FFFFFF"/>
+        <w:wordWrap w:val="0"/>
+        <w:textAlignment w:val="baseline"/>
+        <w:rPr>
+          <w:rFonts w:ascii="Times New Roman" w:hAnsi="Times New Roman" w:cs="Times New Roman"/>
+          <w:sz w:val="24"/>
+          <w:szCs w:val="24"/>
+        </w:rPr>
+      </w:pPr>
+      <w:r>
+        <w:rPr>
+          <w:rFonts w:ascii="Times New Roman" w:hAnsi="Times New Roman" w:cs="Times New Roman"/>
+          <w:sz w:val="24"/>
+          <w:szCs w:val="24"/>
+        </w:rPr>
+        <w:t>Next step we rename</w:t>
+      </w:r>
+      <w:r>
+        <w:rPr>
+          <w:rFonts w:ascii="Times New Roman" w:hAnsi="Times New Roman" w:cs="Times New Roman"/>
+          <w:sz w:val="24"/>
+          <w:szCs w:val="24"/>
+        </w:rPr>
+        <w:t xml:space="preserve">d </w:t>
+      </w:r>
+      <w:r>
+        <w:rPr>
+          <w:rFonts w:ascii="Times New Roman" w:hAnsi="Times New Roman" w:cs="Times New Roman"/>
+          <w:sz w:val="24"/>
+          <w:szCs w:val="24"/>
+        </w:rPr>
+        <w:t xml:space="preserve">columns as python friendly. For example, renamed </w:t>
+      </w:r>
+      <w:r>
+        <w:rPr>
+          <w:rFonts w:ascii="Times New Roman" w:hAnsi="Times New Roman" w:cs="Times New Roman"/>
+          <w:sz w:val="24"/>
+          <w:szCs w:val="24"/>
+        </w:rPr>
+        <w:t>'Unnamed: 0': 'Year_Quarter'</w:t>
+      </w:r>
+      <w:r>
+        <w:rPr>
+          <w:rFonts w:ascii="Times New Roman" w:hAnsi="Times New Roman" w:cs="Times New Roman"/>
+          <w:sz w:val="24"/>
+          <w:szCs w:val="24"/>
+        </w:rPr>
+        <w:t xml:space="preserve"> etc.</w:t>
+      </w:r>
+      <w:r>
+        <w:rPr>
+          <w:rFonts w:ascii="Times New Roman" w:hAnsi="Times New Roman" w:cs="Times New Roman"/>
+          <w:sz w:val="24"/>
+          <w:szCs w:val="24"/>
+        </w:rPr>
+        <w:t xml:space="preserve"> than split the “</w:t>
+      </w:r>
+      <w:r>
+        <w:rPr>
+          <w:rFonts w:ascii="Times New Roman" w:hAnsi="Times New Roman" w:cs="Times New Roman"/>
+          <w:sz w:val="24"/>
+          <w:szCs w:val="24"/>
+        </w:rPr>
+        <w:t>Year_Quarter</w:t>
+      </w:r>
+      <w:r>
+        <w:rPr>
+          <w:rFonts w:ascii="Times New Roman" w:hAnsi="Times New Roman" w:cs="Times New Roman"/>
+          <w:sz w:val="24"/>
+          <w:szCs w:val="24"/>
+        </w:rPr>
+        <w:t>”</w:t>
+      </w:r>
+      <w:r>
+        <w:rPr>
+          <w:rFonts w:ascii="Times New Roman" w:hAnsi="Times New Roman" w:cs="Times New Roman"/>
+          <w:sz w:val="24"/>
+          <w:szCs w:val="24"/>
+        </w:rPr>
+        <w:t xml:space="preserve"> in to </w:t>
+      </w:r>
+      <w:r>
+        <w:rPr>
+          <w:rFonts w:ascii="Times New Roman" w:hAnsi="Times New Roman" w:cs="Times New Roman"/>
+          <w:sz w:val="24"/>
+          <w:szCs w:val="24"/>
+        </w:rPr>
+        <w:t>two</w:t>
+      </w:r>
+      <w:r>
+        <w:rPr>
+          <w:rFonts w:ascii="Times New Roman" w:hAnsi="Times New Roman" w:cs="Times New Roman"/>
+          <w:sz w:val="24"/>
+          <w:szCs w:val="24"/>
+        </w:rPr>
+        <w:t xml:space="preserve"> new</w:t>
+      </w:r>
+      <w:r>
+        <w:rPr>
+          <w:rFonts w:ascii="Times New Roman" w:hAnsi="Times New Roman" w:cs="Times New Roman"/>
+          <w:sz w:val="24"/>
+          <w:szCs w:val="24"/>
+        </w:rPr>
+        <w:t xml:space="preserve"> columns</w:t>
+      </w:r>
+      <w:r>
+        <w:rPr>
+          <w:rFonts w:ascii="Times New Roman" w:hAnsi="Times New Roman" w:cs="Times New Roman"/>
+          <w:sz w:val="24"/>
+          <w:szCs w:val="24"/>
+        </w:rPr>
+        <w:t xml:space="preserve"> “</w:t>
+      </w:r>
+      <w:r>
+        <w:rPr>
+          <w:rFonts w:ascii="Times New Roman" w:hAnsi="Times New Roman" w:cs="Times New Roman"/>
+          <w:sz w:val="24"/>
+          <w:szCs w:val="24"/>
+        </w:rPr>
+        <w:t>Year</w:t>
+      </w:r>
+      <w:r>
+        <w:rPr>
+          <w:rFonts w:ascii="Times New Roman" w:hAnsi="Times New Roman" w:cs="Times New Roman"/>
+          <w:sz w:val="24"/>
+          <w:szCs w:val="24"/>
+        </w:rPr>
+        <w:t>”</w:t>
+      </w:r>
+      <w:r>
+        <w:rPr>
+          <w:rFonts w:ascii="Times New Roman" w:hAnsi="Times New Roman" w:cs="Times New Roman"/>
+          <w:sz w:val="24"/>
+          <w:szCs w:val="24"/>
+        </w:rPr>
+        <w:t xml:space="preserve"> and </w:t>
+      </w:r>
+      <w:r>
+        <w:rPr>
+          <w:rFonts w:ascii="Times New Roman" w:hAnsi="Times New Roman" w:cs="Times New Roman"/>
+          <w:sz w:val="24"/>
+          <w:szCs w:val="24"/>
+        </w:rPr>
+        <w:t>“</w:t>
+      </w:r>
+      <w:r>
+        <w:rPr>
+          <w:rFonts w:ascii="Times New Roman" w:hAnsi="Times New Roman" w:cs="Times New Roman"/>
+          <w:sz w:val="24"/>
+          <w:szCs w:val="24"/>
+        </w:rPr>
+        <w:t>Quarter</w:t>
+      </w:r>
+      <w:r>
+        <w:rPr>
+          <w:rFonts w:ascii="Times New Roman" w:hAnsi="Times New Roman" w:cs="Times New Roman"/>
+          <w:sz w:val="24"/>
+          <w:szCs w:val="24"/>
+        </w:rPr>
+        <w:t>”. And dropped the original “</w:t>
+      </w:r>
+      <w:r>
+        <w:rPr>
+          <w:rFonts w:ascii="Times New Roman" w:hAnsi="Times New Roman" w:cs="Times New Roman"/>
+          <w:sz w:val="24"/>
+          <w:szCs w:val="24"/>
+        </w:rPr>
+        <w:t>Year_Quarter</w:t>
+      </w:r>
+      <w:r>
+        <w:rPr>
+          <w:rFonts w:ascii="Times New Roman" w:hAnsi="Times New Roman" w:cs="Times New Roman"/>
+          <w:sz w:val="24"/>
+          <w:szCs w:val="24"/>
+        </w:rPr>
+        <w:t>”.</w:t>
+      </w:r>
+    </w:p>
+    <w:p>
+      <w:pPr>
+        <w:pStyle w:val="HTMLPreformatted"/>
+        <w:shd w:val="clear" w:color="auto" w:fill="FFFFFF"/>
+        <w:wordWrap w:val="0"/>
+        <w:textAlignment w:val="baseline"/>
+        <w:rPr>
+          <w:rFonts w:ascii="Times New Roman" w:hAnsi="Times New Roman" w:cs="Times New Roman"/>
+          <w:sz w:val="24"/>
+          <w:szCs w:val="24"/>
+        </w:rPr>
+      </w:pPr>
+      <w:r>
+        <w:rPr>
+          <w:rFonts w:ascii="Times New Roman" w:hAnsi="Times New Roman" w:cs="Times New Roman"/>
+          <w:sz w:val="24"/>
+          <w:szCs w:val="24"/>
+        </w:rPr>
+        <w:t>Found 39 missing values in few columns, which are less than 20% the total data, so we imputed them with function “</w:t>
+      </w:r>
+      <w:proofErr w:type="spellStart"/>
+      <w:r>
+        <w:rPr>
+          <w:rFonts w:ascii="Times New Roman" w:hAnsi="Times New Roman" w:cs="Times New Roman"/>
+          <w:sz w:val="24"/>
+          <w:szCs w:val="24"/>
+        </w:rPr>
+        <w:t>ffill</w:t>
+      </w:r>
+      <w:proofErr w:type="spellEnd"/>
+      <w:r>
+        <w:rPr>
+          <w:rFonts w:ascii="Times New Roman" w:hAnsi="Times New Roman" w:cs="Times New Roman"/>
+          <w:sz w:val="24"/>
+          <w:szCs w:val="24"/>
+        </w:rPr>
+        <w:t>” and “</w:t>
+      </w:r>
+      <w:proofErr w:type="spellStart"/>
+      <w:r>
+        <w:rPr>
+          <w:rFonts w:ascii="Times New Roman" w:hAnsi="Times New Roman" w:cs="Times New Roman"/>
+          <w:sz w:val="24"/>
+          <w:szCs w:val="24"/>
+        </w:rPr>
+        <w:t>backffill</w:t>
+      </w:r>
+      <w:proofErr w:type="spellEnd"/>
+      <w:r>
+        <w:rPr>
+          <w:rFonts w:ascii="Times New Roman" w:hAnsi="Times New Roman" w:cs="Times New Roman"/>
+          <w:sz w:val="24"/>
+          <w:szCs w:val="24"/>
+        </w:rPr>
+        <w:t>”.</w:t>
+      </w:r>
+    </w:p>
+    <w:p>
+      <w:pPr>
+        <w:pStyle w:val="HTMLPreformatted"/>
+        <w:shd w:val="clear" w:color="auto" w:fill="FFFFFF"/>
+        <w:wordWrap w:val="0"/>
+        <w:textAlignment w:val="baseline"/>
+        <w:rPr>
+          <w:rFonts w:ascii="Times New Roman" w:hAnsi="Times New Roman" w:cs="Times New Roman"/>
+          <w:sz w:val="24"/>
+          <w:szCs w:val="24"/>
+        </w:rPr>
+      </w:pPr>
+      <w:r>
+        <w:rPr>
+          <w:rFonts w:ascii="Times New Roman" w:hAnsi="Times New Roman" w:cs="Times New Roman"/>
+          <w:sz w:val="24"/>
+          <w:szCs w:val="24"/>
+        </w:rPr>
+        <w:t>Next step replace “,” “” , and converting all variable data type as integers.</w:t>
+      </w:r>
+    </w:p>
+    <w:p>
+      <w:pPr>
+        <w:pStyle w:val="HTMLPreformatted"/>
+        <w:shd w:val="clear" w:color="auto" w:fill="FFFFFF"/>
+        <w:wordWrap w:val="0"/>
+        <w:textAlignment w:val="baseline"/>
+        <w:rPr>
+          <w:rFonts w:ascii="Times New Roman" w:hAnsi="Times New Roman" w:cs="Times New Roman"/>
+          <w:sz w:val="24"/>
+          <w:szCs w:val="24"/>
+        </w:rPr>
+      </w:pPr>
+      <w:r>
+        <w:rPr>
+          <w:rFonts w:ascii="Times New Roman" w:hAnsi="Times New Roman" w:cs="Times New Roman"/>
+          <w:sz w:val="24"/>
+          <w:szCs w:val="24"/>
+        </w:rPr>
+        <w:t>W</w:t>
+      </w:r>
+      <w:r>
+        <w:rPr>
+          <w:rFonts w:ascii="Times New Roman" w:hAnsi="Times New Roman" w:cs="Times New Roman"/>
+          <w:sz w:val="24"/>
+          <w:szCs w:val="24"/>
+        </w:rPr>
+        <w:t xml:space="preserve">e export </w:t>
+      </w:r>
+      <w:r>
+        <w:rPr>
+          <w:rFonts w:ascii="Times New Roman" w:hAnsi="Times New Roman" w:cs="Times New Roman"/>
+          <w:sz w:val="24"/>
+          <w:szCs w:val="24"/>
+        </w:rPr>
+        <w:t xml:space="preserve">cleaned </w:t>
+      </w:r>
+      <w:r>
+        <w:rPr>
+          <w:rFonts w:ascii="Times New Roman" w:hAnsi="Times New Roman" w:cs="Times New Roman"/>
+          <w:sz w:val="24"/>
+          <w:szCs w:val="24"/>
+        </w:rPr>
+        <w:t xml:space="preserve">data frame to MySQL data base table </w:t>
+      </w:r>
+      <w:r>
+        <w:rPr>
+          <w:rFonts w:ascii="Times New Roman" w:hAnsi="Times New Roman" w:cs="Times New Roman"/>
+          <w:sz w:val="24"/>
+          <w:szCs w:val="24"/>
+        </w:rPr>
+        <w:t>“</w:t>
+      </w:r>
+      <w:proofErr w:type="spellStart"/>
+      <w:r>
+        <w:rPr>
+          <w:rFonts w:ascii="Times New Roman" w:hAnsi="Times New Roman" w:cs="Times New Roman"/>
+          <w:sz w:val="24"/>
+          <w:szCs w:val="24"/>
+        </w:rPr>
+        <w:t>avg_earnings_week</w:t>
+      </w:r>
+      <w:proofErr w:type="spellEnd"/>
+      <w:r>
+        <w:rPr>
+          <w:rFonts w:ascii="Times New Roman" w:hAnsi="Times New Roman" w:cs="Times New Roman"/>
+          <w:sz w:val="24"/>
+          <w:szCs w:val="24"/>
+        </w:rPr>
+        <w:t xml:space="preserve">”. </w:t>
+      </w:r>
+      <w:r>
+        <w:rPr>
+          <w:rFonts w:ascii="Times New Roman" w:hAnsi="Times New Roman" w:cs="Times New Roman"/>
+          <w:sz w:val="24"/>
+          <w:szCs w:val="24"/>
+        </w:rPr>
+        <w:t>First,</w:t>
+      </w:r>
+      <w:r>
+        <w:rPr>
+          <w:rFonts w:ascii="Times New Roman" w:hAnsi="Times New Roman" w:cs="Times New Roman"/>
+          <w:sz w:val="24"/>
+          <w:szCs w:val="24"/>
+        </w:rPr>
+        <w:t xml:space="preserve"> we </w:t>
+      </w:r>
+      <w:r>
+        <w:rPr>
+          <w:rFonts w:ascii="Times New Roman" w:hAnsi="Times New Roman" w:cs="Times New Roman"/>
+          <w:sz w:val="24"/>
+          <w:szCs w:val="24"/>
+        </w:rPr>
+        <w:t>convert all rows into a list of tuples</w:t>
+      </w:r>
+      <w:r>
+        <w:rPr>
+          <w:rFonts w:ascii="Times New Roman" w:hAnsi="Times New Roman" w:cs="Times New Roman"/>
+          <w:sz w:val="24"/>
+          <w:szCs w:val="24"/>
+        </w:rPr>
+        <w:t>. And save the list as .txt file.</w:t>
+      </w:r>
+    </w:p>
+    <w:p>
+      <w:pPr>
+        <w:pStyle w:val="HTMLPreformatted"/>
+        <w:shd w:val="clear" w:color="auto" w:fill="FFFFFF"/>
+        <w:wordWrap w:val="0"/>
+        <w:textAlignment w:val="baseline"/>
+        <w:rPr>
+          <w:rFonts w:ascii="Times New Roman" w:hAnsi="Times New Roman" w:cs="Times New Roman"/>
+          <w:sz w:val="24"/>
+          <w:szCs w:val="24"/>
+        </w:rPr>
+      </w:pPr>
+      <w:r>
+        <w:rPr>
+          <w:rFonts w:ascii="Times New Roman" w:hAnsi="Times New Roman" w:cs="Times New Roman"/>
+          <w:sz w:val="24"/>
+          <w:szCs w:val="24"/>
+        </w:rPr>
+        <w:t xml:space="preserve">Next step, using pandas </w:t>
+      </w:r>
+      <w:r>
+        <w:rPr>
+          <w:rFonts w:ascii="Times New Roman" w:hAnsi="Times New Roman" w:cs="Times New Roman"/>
+          <w:sz w:val="24"/>
+          <w:szCs w:val="24"/>
+        </w:rPr>
+        <w:t xml:space="preserve">MySQL </w:t>
+      </w:r>
+      <w:r>
+        <w:rPr>
+          <w:rFonts w:ascii="Times New Roman" w:hAnsi="Times New Roman" w:cs="Times New Roman"/>
+          <w:sz w:val="24"/>
+          <w:szCs w:val="24"/>
+        </w:rPr>
+        <w:t>connector we connect to the database. And created a database and table with columns as exactly as in our data frame. Now log in to MySQL and connect to data base table and using insert statement. We load entire .txt file into the table.</w:t>
+      </w:r>
+      <w:r>
+        <w:rPr>
+          <w:rFonts w:ascii="Times New Roman" w:hAnsi="Times New Roman" w:cs="Times New Roman"/>
+          <w:sz w:val="24"/>
+          <w:szCs w:val="24"/>
+        </w:rPr>
+        <w:t xml:space="preserve"> Now we can use this database table to user for our EDA and ML modelling.</w:t>
+      </w:r>
+    </w:p>
+    <w:p>
+      <w:pPr>
+        <w:pStyle w:val="HTMLPreformatted"/>
+        <w:shd w:val="clear" w:color="auto" w:fill="FFFFFF"/>
+        <w:wordWrap w:val="0"/>
+        <w:textAlignment w:val="baseline"/>
+        <w:rPr>
+          <w:rFonts w:ascii="Times New Roman" w:hAnsi="Times New Roman" w:cs="Times New Roman"/>
+          <w:sz w:val="24"/>
+          <w:szCs w:val="24"/>
+        </w:rPr>
+      </w:pPr>
+    </w:p>
+    <w:p>
+      <w:pPr>
+        <w:pStyle w:val="HTMLPreformatted"/>
+        <w:shd w:val="clear" w:color="auto" w:fill="FFFFFF"/>
+        <w:wordWrap w:val="0"/>
+        <w:textAlignment w:val="baseline"/>
+        <w:rPr>
+          <w:rFonts w:ascii="Times New Roman" w:hAnsi="Times New Roman" w:cs="Times New Roman"/>
+          <w:sz w:val="24"/>
+          <w:szCs w:val="24"/>
+        </w:rPr>
+      </w:pPr>
+      <w:r>
+        <w:rPr>
+          <w:rFonts w:ascii="Times New Roman" w:hAnsi="Times New Roman" w:cs="Times New Roman"/>
+          <w:sz w:val="24"/>
+          <w:szCs w:val="24"/>
+        </w:rPr>
+        <w:t xml:space="preserve">We have implemented same steps to prepare the Portugal Quarterly Number of Employees in Construction Industry, </w:t>
+      </w:r>
+      <w:r>
+        <w:rPr>
+          <w:rFonts w:ascii="Times New Roman" w:hAnsi="Times New Roman" w:cs="Times New Roman"/>
+          <w:sz w:val="24"/>
+          <w:szCs w:val="24"/>
+        </w:rPr>
+        <w:t>Ireland,</w:t>
+      </w:r>
+      <w:r>
+        <w:rPr>
+          <w:rFonts w:ascii="Times New Roman" w:hAnsi="Times New Roman" w:cs="Times New Roman"/>
+          <w:sz w:val="24"/>
+          <w:szCs w:val="24"/>
+        </w:rPr>
+        <w:t xml:space="preserve"> and UK workplace </w:t>
+      </w:r>
+      <w:r>
+        <w:rPr>
+          <w:rFonts w:ascii="Times New Roman" w:hAnsi="Times New Roman" w:cs="Times New Roman"/>
+          <w:sz w:val="24"/>
+          <w:szCs w:val="24"/>
+        </w:rPr>
+        <w:t>Incidents</w:t>
+      </w:r>
+      <w:r>
+        <w:rPr>
+          <w:rFonts w:ascii="Times New Roman" w:hAnsi="Times New Roman" w:cs="Times New Roman"/>
+          <w:sz w:val="24"/>
+          <w:szCs w:val="24"/>
+        </w:rPr>
+        <w:t xml:space="preserve"> in Construction Industry datasets to use in </w:t>
+      </w:r>
+      <w:r>
+        <w:rPr>
+          <w:rFonts w:ascii="Times New Roman" w:hAnsi="Times New Roman" w:cs="Times New Roman"/>
+          <w:sz w:val="24"/>
+          <w:szCs w:val="24"/>
+        </w:rPr>
+        <w:t>Machine Learning Modelling and Sentiment Analysis</w:t>
+      </w:r>
+      <w:r>
+        <w:rPr>
+          <w:rFonts w:ascii="Times New Roman" w:hAnsi="Times New Roman" w:cs="Times New Roman"/>
+          <w:sz w:val="24"/>
+          <w:szCs w:val="24"/>
+        </w:rPr>
+        <w:t>.</w:t>
+      </w:r>
+    </w:p>
+    <w:p>
+      <w:pPr>
+        <w:pStyle w:val="HTMLPreformatted"/>
+        <w:shd w:val="clear" w:color="auto" w:fill="FFFFFF"/>
+        <w:wordWrap w:val="0"/>
+        <w:textAlignment w:val="baseline"/>
+        <w:rPr>
+          <w:rFonts w:ascii="Times New Roman" w:hAnsi="Times New Roman" w:cs="Times New Roman"/>
+          <w:sz w:val="24"/>
+          <w:szCs w:val="24"/>
+        </w:rPr>
+      </w:pPr>
+    </w:p>
+    <w:p>
+      <w:pPr>
+        <w:pStyle w:val="HTMLPreformatted"/>
+        <w:shd w:val="clear" w:color="auto" w:fill="FFFFFF"/>
+        <w:wordWrap w:val="0"/>
+        <w:textAlignment w:val="baseline"/>
+        <w:rPr>
+          <w:rFonts w:ascii="Times New Roman" w:hAnsi="Times New Roman" w:cs="Times New Roman"/>
+          <w:sz w:val="24"/>
+          <w:szCs w:val="24"/>
+        </w:rPr>
+      </w:pPr>
+    </w:p>
+    <w:p>
+      <w:pPr>
+        <w:pStyle w:val="HTMLPreformatted"/>
+        <w:shd w:val="clear" w:color="auto" w:fill="FFFFFF"/>
+        <w:wordWrap w:val="0"/>
+        <w:textAlignment w:val="baseline"/>
+        <w:rPr>
+          <w:rFonts w:ascii="Times New Roman" w:hAnsi="Times New Roman" w:cs="Times New Roman"/>
+          <w:sz w:val="24"/>
+          <w:szCs w:val="24"/>
+        </w:rPr>
+      </w:pPr>
+    </w:p>
+    <w:p>
+      <w:pPr>
+        <w:pStyle w:val="Heading2"/>
+        <w:rPr>
+          <w:rFonts w:ascii="Arial" w:hAnsi="Arial" w:cs="Arial"/>
+          <w:sz w:val="24"/>
+          <w:szCs w:val="24"/>
+        </w:rPr>
+      </w:pPr>
+      <w:r>
+        <w:rPr>
+          <w:rFonts w:ascii="Arial" w:hAnsi="Arial" w:cs="Arial"/>
+          <w:sz w:val="24"/>
+          <w:szCs w:val="24"/>
+        </w:rPr>
+        <w:lastRenderedPageBreak/>
+        <w:t xml:space="preserve">1.3 EDA and Feature Selection </w:t>
+      </w:r>
+    </w:p>
+    <w:p/>
+    <w:p>
+      <w:pPr>
+        <w:rPr>
+          <w:rFonts w:ascii="Times New Roman" w:hAnsi="Times New Roman" w:cs="Times New Roman"/>
+          <w:sz w:val="24"/>
+          <w:szCs w:val="24"/>
+        </w:rPr>
+      </w:pPr>
+      <w:r>
+        <w:rPr>
+          <w:rFonts w:ascii="Times New Roman" w:hAnsi="Times New Roman" w:cs="Times New Roman"/>
+          <w:sz w:val="24"/>
+          <w:szCs w:val="24"/>
+        </w:rPr>
+        <w:t>Jupyter Notebook:</w:t>
+      </w:r>
+      <w:r>
+        <w:rPr>
+          <w:rFonts w:ascii="Times New Roman" w:hAnsi="Times New Roman" w:cs="Times New Roman"/>
+          <w:sz w:val="24"/>
+          <w:szCs w:val="24"/>
+        </w:rPr>
+        <w:t xml:space="preserve"> </w:t>
+      </w:r>
+      <w:r>
+        <w:rPr>
+          <w:rFonts w:ascii="Times New Roman" w:hAnsi="Times New Roman" w:cs="Times New Roman"/>
+          <w:sz w:val="24"/>
+          <w:szCs w:val="24"/>
+        </w:rPr>
+        <w:t>2. EDA - Ireland-Avg Earnings per Week in Construction Industry.</w:t>
+      </w:r>
+      <w:r>
+        <w:rPr>
+          <w:rFonts w:ascii="Times New Roman" w:hAnsi="Times New Roman" w:cs="Times New Roman"/>
+          <w:sz w:val="24"/>
+          <w:szCs w:val="24"/>
+        </w:rPr>
+        <w:t xml:space="preserve"> </w:t>
+      </w:r>
+    </w:p>
+    <w:p>
+      <w:pPr>
+        <w:rPr>
+          <w:rFonts w:ascii="Times New Roman" w:hAnsi="Times New Roman" w:cs="Times New Roman"/>
+          <w:sz w:val="24"/>
+          <w:szCs w:val="24"/>
+        </w:rPr>
+      </w:pPr>
+      <w:r>
+        <w:rPr>
+          <w:rFonts w:ascii="Times New Roman" w:hAnsi="Times New Roman" w:cs="Times New Roman"/>
+          <w:sz w:val="24"/>
+          <w:szCs w:val="24"/>
+        </w:rPr>
+        <w:t xml:space="preserve">We Connect to </w:t>
+      </w:r>
+      <w:r>
+        <w:rPr>
+          <w:rFonts w:ascii="Times New Roman" w:hAnsi="Times New Roman" w:cs="Times New Roman"/>
+          <w:sz w:val="24"/>
+          <w:szCs w:val="24"/>
+        </w:rPr>
+        <w:t>MySQL</w:t>
+      </w:r>
+      <w:r>
+        <w:rPr>
+          <w:rFonts w:ascii="Times New Roman" w:hAnsi="Times New Roman" w:cs="Times New Roman"/>
+          <w:sz w:val="24"/>
+          <w:szCs w:val="24"/>
+        </w:rPr>
+        <w:t xml:space="preserve"> Database “</w:t>
+      </w:r>
+      <w:proofErr w:type="spellStart"/>
+      <w:r>
+        <w:rPr>
+          <w:rFonts w:ascii="Times New Roman" w:hAnsi="Times New Roman" w:cs="Times New Roman"/>
+          <w:sz w:val="24"/>
+          <w:szCs w:val="24"/>
+        </w:rPr>
+        <w:t>ireland_avg_earnings_week</w:t>
+      </w:r>
+      <w:proofErr w:type="spellEnd"/>
+      <w:r>
+        <w:rPr>
+          <w:rFonts w:ascii="Times New Roman" w:hAnsi="Times New Roman" w:cs="Times New Roman"/>
+          <w:sz w:val="24"/>
+          <w:szCs w:val="24"/>
+        </w:rPr>
+        <w:t xml:space="preserve">” and </w:t>
+      </w:r>
+      <w:r>
+        <w:rPr>
+          <w:rFonts w:ascii="Times New Roman" w:hAnsi="Times New Roman" w:cs="Times New Roman"/>
+          <w:sz w:val="24"/>
+          <w:szCs w:val="24"/>
+        </w:rPr>
+        <w:t>query for selecting the table where the cleaned data is stored from</w:t>
+      </w:r>
+      <w:r>
+        <w:rPr>
+          <w:rFonts w:ascii="Times New Roman" w:hAnsi="Times New Roman" w:cs="Times New Roman"/>
+          <w:sz w:val="24"/>
+          <w:szCs w:val="24"/>
+        </w:rPr>
+        <w:t xml:space="preserve"> Jupyter N</w:t>
+      </w:r>
+      <w:r>
+        <w:rPr>
+          <w:rFonts w:ascii="Times New Roman" w:hAnsi="Times New Roman" w:cs="Times New Roman"/>
+          <w:sz w:val="24"/>
+          <w:szCs w:val="24"/>
+        </w:rPr>
+        <w:t>otebook 1.</w:t>
+      </w:r>
+      <w:r>
+        <w:rPr>
+          <w:rFonts w:ascii="Times New Roman" w:hAnsi="Times New Roman" w:cs="Times New Roman"/>
+          <w:sz w:val="24"/>
+          <w:szCs w:val="24"/>
+        </w:rPr>
+        <w:t xml:space="preserve"> </w:t>
+      </w:r>
+    </w:p>
+    <w:p>
+      <w:pPr>
+        <w:rPr>
+          <w:rFonts w:ascii="Times New Roman" w:hAnsi="Times New Roman" w:cs="Times New Roman"/>
+          <w:sz w:val="24"/>
+          <w:szCs w:val="24"/>
+        </w:rPr>
+      </w:pPr>
+      <w:r>
+        <w:rPr>
+          <w:rFonts w:ascii="Times New Roman" w:hAnsi="Times New Roman" w:cs="Times New Roman"/>
+          <w:sz w:val="24"/>
+          <w:szCs w:val="24"/>
+        </w:rPr>
+        <w:t xml:space="preserve">Scatter plot is a graphical representation of data </w:t>
+      </w:r>
+      <w:r>
+        <w:rPr>
+          <w:rFonts w:ascii="Times New Roman" w:hAnsi="Times New Roman" w:cs="Times New Roman"/>
+          <w:sz w:val="24"/>
+          <w:szCs w:val="24"/>
+        </w:rPr>
+        <w:t>points.</w:t>
+      </w:r>
+      <w:r>
+        <w:rPr>
+          <w:rFonts w:ascii="Times New Roman" w:hAnsi="Times New Roman" w:cs="Times New Roman"/>
+          <w:sz w:val="24"/>
+          <w:szCs w:val="24"/>
+        </w:rPr>
+        <w:t xml:space="preserve"> </w:t>
+      </w:r>
+      <w:r>
+        <w:rPr>
+          <w:rFonts w:ascii="Times New Roman" w:hAnsi="Times New Roman" w:cs="Times New Roman"/>
+          <w:sz w:val="24"/>
+          <w:szCs w:val="24"/>
+        </w:rPr>
+        <w:t>Plot indicates that there is spike in the average earning of “</w:t>
+      </w:r>
+      <w:proofErr w:type="spellStart"/>
+      <w:r>
+        <w:rPr>
+          <w:rFonts w:ascii="Times New Roman" w:hAnsi="Times New Roman" w:cs="Times New Roman"/>
+          <w:sz w:val="24"/>
+          <w:szCs w:val="24"/>
+        </w:rPr>
+        <w:t>Manual_employee_grades</w:t>
+      </w:r>
+      <w:proofErr w:type="spellEnd"/>
+      <w:r>
+        <w:rPr>
+          <w:rFonts w:ascii="Times New Roman" w:hAnsi="Times New Roman" w:cs="Times New Roman"/>
+          <w:sz w:val="24"/>
+          <w:szCs w:val="24"/>
+        </w:rPr>
+        <w:t>” and “</w:t>
+      </w:r>
+      <w:proofErr w:type="spellStart"/>
+      <w:r>
+        <w:rPr>
+          <w:rFonts w:ascii="Times New Roman" w:hAnsi="Times New Roman" w:cs="Times New Roman"/>
+          <w:sz w:val="24"/>
+          <w:szCs w:val="24"/>
+        </w:rPr>
+        <w:t>Clerical_and_Operatives</w:t>
+      </w:r>
+      <w:proofErr w:type="spellEnd"/>
+      <w:r>
+        <w:rPr>
+          <w:rFonts w:ascii="Times New Roman" w:hAnsi="Times New Roman" w:cs="Times New Roman"/>
+          <w:sz w:val="24"/>
+          <w:szCs w:val="24"/>
+        </w:rPr>
+        <w:t>”</w:t>
+      </w:r>
+      <w:r>
+        <w:rPr>
+          <w:rFonts w:ascii="Times New Roman" w:hAnsi="Times New Roman" w:cs="Times New Roman"/>
+          <w:sz w:val="24"/>
+          <w:szCs w:val="24"/>
+        </w:rPr>
+        <w:t xml:space="preserve"> in years 1980-1985. Fallowed by “Semi skilled adults” and “Skilled operatives”. Over all high earnings for </w:t>
+      </w:r>
+      <w:r>
+        <w:rPr>
+          <w:rFonts w:ascii="Times New Roman" w:hAnsi="Times New Roman" w:cs="Times New Roman"/>
+          <w:sz w:val="24"/>
+          <w:szCs w:val="24"/>
+        </w:rPr>
+        <w:t>“</w:t>
+      </w:r>
+      <w:proofErr w:type="spellStart"/>
+      <w:r>
+        <w:rPr>
+          <w:rFonts w:ascii="Times New Roman" w:hAnsi="Times New Roman" w:cs="Times New Roman"/>
+          <w:sz w:val="24"/>
+          <w:szCs w:val="24"/>
+        </w:rPr>
+        <w:t>Manual_employee_grades</w:t>
+      </w:r>
+      <w:proofErr w:type="spellEnd"/>
+      <w:r>
+        <w:rPr>
+          <w:rFonts w:ascii="Times New Roman" w:hAnsi="Times New Roman" w:cs="Times New Roman"/>
+          <w:sz w:val="24"/>
+          <w:szCs w:val="24"/>
+        </w:rPr>
+        <w:t>” and “</w:t>
+      </w:r>
+      <w:proofErr w:type="spellStart"/>
+      <w:r>
+        <w:rPr>
+          <w:rFonts w:ascii="Times New Roman" w:hAnsi="Times New Roman" w:cs="Times New Roman"/>
+          <w:sz w:val="24"/>
+          <w:szCs w:val="24"/>
+        </w:rPr>
+        <w:t>Clerical_and_Operatives</w:t>
+      </w:r>
+      <w:proofErr w:type="spellEnd"/>
+      <w:r>
+        <w:rPr>
+          <w:rFonts w:ascii="Times New Roman" w:hAnsi="Times New Roman" w:cs="Times New Roman"/>
+          <w:sz w:val="24"/>
+          <w:szCs w:val="24"/>
+        </w:rPr>
+        <w:t>”</w:t>
+      </w:r>
+      <w:r>
+        <w:rPr>
+          <w:rFonts w:ascii="Times New Roman" w:hAnsi="Times New Roman" w:cs="Times New Roman"/>
+          <w:sz w:val="24"/>
+          <w:szCs w:val="24"/>
+        </w:rPr>
+        <w:t xml:space="preserve"> for entire time periods.</w:t>
+      </w:r>
+    </w:p>
+    <w:p>
+      <w:pPr>
+        <w:rPr>
+          <w:rFonts w:ascii="Times New Roman" w:hAnsi="Times New Roman" w:cs="Times New Roman"/>
+          <w:sz w:val="24"/>
+          <w:szCs w:val="24"/>
+        </w:rPr>
+      </w:pPr>
+      <w:r>
+        <w:rPr>
+          <w:noProof/>
+        </w:rPr>
+        <w:drawing>
+          <wp:inline distT="0" distB="0" distL="0" distR="0" wp14:anchorId="4FD7CD95" wp14:editId="15AB9FB0">
+            <wp:extent cx="6029325" cy="2209800"/>
+            <wp:effectExtent l="0" t="0" r="9525" b="0"/>
+            <wp:docPr id="1974918825" name="Picture 1" descr="Chart, histogram&#10;&#10;Description automatically generated"/>
+            <wp:cNvGraphicFramePr>
+              <a:graphicFrameLocks xmlns:a="http://schemas.openxmlformats.org/drawingml/2006/main" noChangeAspect="1"/>
+            </wp:cNvGraphicFramePr>
+            <a:graphic xmlns:a="http://schemas.openxmlformats.org/drawingml/2006/main">
+              <a:graphicData uri="http://schemas.openxmlformats.org/drawingml/2006/picture">
+                <pic:pic xmlns:pic="http://schemas.openxmlformats.org/drawingml/2006/picture">
+                  <pic:nvPicPr>
+                    <pic:cNvPr id="1974918825" name="Picture 1" descr="Chart, histogram&#10;&#10;Description automatically generated"/>
+                    <pic:cNvPicPr/>
+                  </pic:nvPicPr>
+                  <pic:blipFill>
+                    <a:blip r:embed="rId12"/>
+                    <a:stretch>
+                      <a:fillRect/>
+                    </a:stretch>
+                  </pic:blipFill>
+                  <pic:spPr>
+                    <a:xfrm>
+                      <a:off x="0" y="0"/>
+                      <a:ext cx="6029325" cy="2209800"/>
+                    </a:xfrm>
+                    <a:prstGeom prst="rect">
+                      <a:avLst/>
+                    </a:prstGeom>
+                  </pic:spPr>
+                </pic:pic>
+              </a:graphicData>
+            </a:graphic>
+          </wp:inline>
+        </w:drawing>
+      </w:r>
+    </w:p>
+    <w:p>
+      <w:pPr>
+        <w:rPr>
+          <w:rFonts w:ascii="Times New Roman" w:hAnsi="Times New Roman" w:cs="Times New Roman"/>
+          <w:sz w:val="24"/>
+          <w:szCs w:val="24"/>
+        </w:rPr>
+      </w:pPr>
+      <w:r>
+        <w:rPr>
+          <w:noProof/>
+        </w:rPr>
+        <w:drawing>
+          <wp:inline distT="0" distB="0" distL="0" distR="0" wp14:anchorId="650877C3" wp14:editId="37A0BCB5">
+            <wp:extent cx="6048375" cy="1546225"/>
+            <wp:effectExtent l="0" t="0" r="9525" b="0"/>
+            <wp:docPr id="963572119" name="Picture 1" descr="Graphical user interface, application, Word&#10;&#10;Description automatically generated"/>
+            <wp:cNvGraphicFramePr>
+              <a:graphicFrameLocks xmlns:a="http://schemas.openxmlformats.org/drawingml/2006/main" noChangeAspect="1"/>
+            </wp:cNvGraphicFramePr>
+            <a:graphic xmlns:a="http://schemas.openxmlformats.org/drawingml/2006/main">
+              <a:graphicData uri="http://schemas.openxmlformats.org/drawingml/2006/picture">
+                <pic:pic xmlns:pic="http://schemas.openxmlformats.org/drawingml/2006/picture">
+                  <pic:nvPicPr>
+                    <pic:cNvPr id="963572119" name="Picture 1" descr="Graphical user interface, application, Word&#10;&#10;Description automatically generated"/>
+                    <pic:cNvPicPr/>
+                  </pic:nvPicPr>
+                  <pic:blipFill>
+                    <a:blip r:embed="rId13"/>
+                    <a:stretch>
+                      <a:fillRect/>
+                    </a:stretch>
+                  </pic:blipFill>
+                  <pic:spPr>
+                    <a:xfrm>
+                      <a:off x="0" y="0"/>
+                      <a:ext cx="6048375" cy="1546225"/>
+                    </a:xfrm>
+                    <a:prstGeom prst="rect">
+                      <a:avLst/>
+                    </a:prstGeom>
+                  </pic:spPr>
+                </pic:pic>
+              </a:graphicData>
+            </a:graphic>
+          </wp:inline>
+        </w:drawing>
+      </w:r>
+    </w:p>
+    <w:p>
+      <w:pPr>
+        <w:rPr>
+          <w:rFonts w:ascii="Times New Roman" w:hAnsi="Times New Roman" w:cs="Times New Roman"/>
+          <w:sz w:val="24"/>
+          <w:szCs w:val="24"/>
+        </w:rPr>
+      </w:pPr>
+      <w:r>
+        <w:rPr>
+          <w:noProof/>
+        </w:rPr>
+        <w:drawing>
+          <wp:inline distT="0" distB="0" distL="0" distR="0" wp14:anchorId="2386F0A4" wp14:editId="3EC2FBEB">
+            <wp:extent cx="5731510" cy="1720215"/>
+            <wp:effectExtent l="0" t="0" r="2540" b="0"/>
+            <wp:docPr id="253310981" name="Picture 1" descr="Graphical user interface, application, Word&#10;&#10;Description automatically generated"/>
+            <wp:cNvGraphicFramePr>
+              <a:graphicFrameLocks xmlns:a="http://schemas.openxmlformats.org/drawingml/2006/main" noChangeAspect="1"/>
+            </wp:cNvGraphicFramePr>
+            <a:graphic xmlns:a="http://schemas.openxmlformats.org/drawingml/2006/main">
+              <a:graphicData uri="http://schemas.openxmlformats.org/drawingml/2006/picture">
+                <pic:pic xmlns:pic="http://schemas.openxmlformats.org/drawingml/2006/picture">
+                  <pic:nvPicPr>
+                    <pic:cNvPr id="253310981" name="Picture 1" descr="Graphical user interface, application, Word&#10;&#10;Description automatically generated"/>
+                    <pic:cNvPicPr/>
+                  </pic:nvPicPr>
+                  <pic:blipFill>
+                    <a:blip r:embed="rId14"/>
+                    <a:stretch>
+                      <a:fillRect/>
+                    </a:stretch>
+                  </pic:blipFill>
+                  <pic:spPr>
+                    <a:xfrm>
+                      <a:off x="0" y="0"/>
+                      <a:ext cx="5731510" cy="1720215"/>
+                    </a:xfrm>
+                    <a:prstGeom prst="rect">
+                      <a:avLst/>
+                    </a:prstGeom>
+                  </pic:spPr>
+                </pic:pic>
+              </a:graphicData>
+            </a:graphic>
+          </wp:inline>
+        </w:drawing>
+      </w:r>
+    </w:p>
+    <w:p>
+      <w:pPr>
+        <w:rPr>
+          <w:rFonts w:ascii="Times New Roman" w:hAnsi="Times New Roman" w:cs="Times New Roman"/>
+          <w:sz w:val="24"/>
+          <w:szCs w:val="24"/>
+        </w:rPr>
+      </w:pPr>
+      <w:r>
+        <w:rPr>
+          <w:rFonts w:ascii="Times New Roman" w:hAnsi="Times New Roman" w:cs="Times New Roman"/>
+          <w:sz w:val="24"/>
+          <w:szCs w:val="24"/>
+        </w:rPr>
+        <w:t>Below Pair</w:t>
+      </w:r>
+      <w:r>
+        <w:rPr>
+          <w:rFonts w:ascii="Times New Roman" w:hAnsi="Times New Roman" w:cs="Times New Roman"/>
+          <w:sz w:val="24"/>
+          <w:szCs w:val="24"/>
+        </w:rPr>
+        <w:t xml:space="preserve"> </w:t>
+      </w:r>
+      <w:r>
+        <w:rPr>
+          <w:rFonts w:ascii="Times New Roman" w:hAnsi="Times New Roman" w:cs="Times New Roman"/>
+          <w:sz w:val="24"/>
+          <w:szCs w:val="24"/>
+        </w:rPr>
+        <w:t>plot show</w:t>
+      </w:r>
+      <w:r>
+        <w:rPr>
+          <w:rFonts w:ascii="Times New Roman" w:hAnsi="Times New Roman" w:cs="Times New Roman"/>
+          <w:sz w:val="24"/>
+          <w:szCs w:val="24"/>
+        </w:rPr>
+        <w:t>ing</w:t>
+      </w:r>
+      <w:r>
+        <w:rPr>
+          <w:rFonts w:ascii="Times New Roman" w:hAnsi="Times New Roman" w:cs="Times New Roman"/>
+          <w:sz w:val="24"/>
+          <w:szCs w:val="24"/>
+        </w:rPr>
+        <w:t xml:space="preserve"> the linear relationship </w:t>
+      </w:r>
+      <w:r>
+        <w:rPr>
+          <w:rFonts w:ascii="Times New Roman" w:hAnsi="Times New Roman" w:cs="Times New Roman"/>
+          <w:sz w:val="24"/>
+          <w:szCs w:val="24"/>
+        </w:rPr>
+        <w:t>in most of the variables, except few in nonlinear relation between manual employ grades, skilled operatives, a</w:t>
+      </w:r>
+      <w:r>
+        <w:rPr>
+          <w:rFonts w:ascii="Times New Roman" w:hAnsi="Times New Roman" w:cs="Times New Roman"/>
+          <w:color w:val="000000"/>
+          <w:shd w:val="clear" w:color="auto" w:fill="FFFFFF"/>
+        </w:rPr>
+        <w:t>pprentices</w:t>
+      </w:r>
+      <w:r>
+        <w:rPr>
+          <w:rFonts w:ascii="Times New Roman" w:hAnsi="Times New Roman" w:cs="Times New Roman"/>
+          <w:color w:val="000000"/>
+          <w:shd w:val="clear" w:color="auto" w:fill="FFFFFF"/>
+        </w:rPr>
+        <w:t xml:space="preserve"> and clerical employee female, clerical employee male and foreman and supervisors.</w:t>
+      </w:r>
+    </w:p>
+    <w:p>
+      <w:pPr>
+        <w:rPr>
+          <w:rFonts w:ascii="Times New Roman" w:hAnsi="Times New Roman" w:cs="Times New Roman"/>
+          <w:sz w:val="24"/>
+          <w:szCs w:val="24"/>
+        </w:rPr>
+      </w:pPr>
+      <w:r>
+        <w:rPr>
+          <w:noProof/>
+        </w:rPr>
+        <w:lastRenderedPageBreak/>
+        <w:drawing>
+          <wp:inline distT="0" distB="0" distL="0" distR="0" wp14:anchorId="5C710DE6" wp14:editId="70DFCE85">
+            <wp:extent cx="6019800" cy="3009900"/>
+            <wp:effectExtent l="0" t="0" r="0" b="0"/>
+            <wp:docPr id="306399405" name="Picture 1" descr="A picture containing text&#10;&#10;Description automatically generated"/>
+            <wp:cNvGraphicFramePr>
+              <a:graphicFrameLocks xmlns:a="http://schemas.openxmlformats.org/drawingml/2006/main" noChangeAspect="1"/>
+            </wp:cNvGraphicFramePr>
+            <a:graphic xmlns:a="http://schemas.openxmlformats.org/drawingml/2006/main">
+              <a:graphicData uri="http://schemas.openxmlformats.org/drawingml/2006/picture">
+                <pic:pic xmlns:pic="http://schemas.openxmlformats.org/drawingml/2006/picture">
+                  <pic:nvPicPr>
+                    <pic:cNvPr id="306399405" name="Picture 1" descr="A picture containing text&#10;&#10;Description automatically generated"/>
+                    <pic:cNvPicPr/>
+                  </pic:nvPicPr>
+                  <pic:blipFill>
+                    <a:blip r:embed="rId15"/>
+                    <a:stretch>
+                      <a:fillRect/>
+                    </a:stretch>
+                  </pic:blipFill>
+                  <pic:spPr>
+                    <a:xfrm>
+                      <a:off x="0" y="0"/>
+                      <a:ext cx="6019800" cy="3009900"/>
+                    </a:xfrm>
+                    <a:prstGeom prst="rect">
+                      <a:avLst/>
+                    </a:prstGeom>
+                  </pic:spPr>
+                </pic:pic>
+              </a:graphicData>
+            </a:graphic>
+          </wp:inline>
+        </w:drawing>
+      </w:r>
+    </w:p>
+    <w:p>
+      <w:pPr>
+        <w:pStyle w:val="Heading3"/>
+        <w:rPr>
+          <w:rFonts w:ascii="Arial" w:hAnsi="Arial" w:cs="Arial"/>
+        </w:rPr>
+      </w:pPr>
+      <w:r>
+        <w:rPr>
+          <w:rFonts w:ascii="Arial" w:hAnsi="Arial" w:cs="Arial"/>
+        </w:rPr>
+        <w:t xml:space="preserve">1.3.1 </w:t>
+      </w:r>
+      <w:r>
+        <w:rPr>
+          <w:rFonts w:ascii="Arial" w:hAnsi="Arial" w:cs="Arial"/>
+        </w:rPr>
+        <w:t>Features selection Using Pearson Correlation</w:t>
+      </w:r>
+    </w:p>
+    <w:p>
+      <w:pPr>
+        <w:rPr>
+          <w:rFonts w:ascii="Times New Roman" w:hAnsi="Times New Roman" w:cs="Times New Roman"/>
+          <w:sz w:val="24"/>
+          <w:szCs w:val="24"/>
+        </w:rPr>
+      </w:pPr>
+    </w:p>
+    <w:p>
+      <w:pPr>
+        <w:rPr>
+          <w:rFonts w:ascii="Times New Roman" w:hAnsi="Times New Roman" w:cs="Times New Roman"/>
+          <w:sz w:val="24"/>
+          <w:szCs w:val="24"/>
+        </w:rPr>
+      </w:pPr>
+      <w:r>
+        <w:rPr>
+          <w:rFonts w:ascii="Times New Roman" w:hAnsi="Times New Roman" w:cs="Times New Roman"/>
+          <w:sz w:val="24"/>
+          <w:szCs w:val="24"/>
+        </w:rPr>
+        <w:t>In this step we explore and identify important features using Pearson correlation method. We take “</w:t>
+      </w:r>
+      <w:proofErr w:type="spellStart"/>
+      <w:r>
+        <w:rPr>
+          <w:rFonts w:ascii="Times New Roman" w:hAnsi="Times New Roman" w:cs="Times New Roman"/>
+          <w:sz w:val="24"/>
+          <w:szCs w:val="24"/>
+        </w:rPr>
+        <w:t>Manual_employee_grades</w:t>
+      </w:r>
+      <w:proofErr w:type="spellEnd"/>
+      <w:r>
+        <w:rPr>
+          <w:rFonts w:ascii="Times New Roman" w:hAnsi="Times New Roman" w:cs="Times New Roman"/>
+          <w:sz w:val="24"/>
+          <w:szCs w:val="24"/>
+        </w:rPr>
+        <w:t>” as target variable and other features as independent variables. We split the data</w:t>
+      </w:r>
+      <w:r>
+        <w:rPr>
+          <w:rFonts w:ascii="Times New Roman" w:hAnsi="Times New Roman" w:cs="Times New Roman"/>
+          <w:sz w:val="24"/>
+          <w:szCs w:val="24"/>
+        </w:rPr>
+        <w:t>set as train and test sets using “</w:t>
+      </w:r>
+      <w:proofErr w:type="spellStart"/>
+      <w:r>
+        <w:rPr>
+          <w:rFonts w:ascii="Times New Roman" w:hAnsi="Times New Roman" w:cs="Times New Roman"/>
+          <w:sz w:val="24"/>
+          <w:szCs w:val="24"/>
+        </w:rPr>
+        <w:t>sklearn.model_selection</w:t>
+      </w:r>
+      <w:proofErr w:type="spellEnd"/>
+      <w:r>
+        <w:rPr>
+          <w:rFonts w:ascii="Times New Roman" w:hAnsi="Times New Roman" w:cs="Times New Roman"/>
+          <w:sz w:val="24"/>
+          <w:szCs w:val="24"/>
+        </w:rPr>
+        <w:t>”  “</w:t>
+      </w:r>
+      <w:proofErr w:type="spellStart"/>
+      <w:r>
+        <w:rPr>
+          <w:rFonts w:ascii="Times New Roman" w:hAnsi="Times New Roman" w:cs="Times New Roman"/>
+          <w:sz w:val="24"/>
+          <w:szCs w:val="24"/>
+        </w:rPr>
+        <w:t>train_test_split</w:t>
+      </w:r>
+      <w:proofErr w:type="spellEnd"/>
+      <w:r>
+        <w:rPr>
+          <w:rFonts w:ascii="Times New Roman" w:hAnsi="Times New Roman" w:cs="Times New Roman"/>
+          <w:sz w:val="24"/>
+          <w:szCs w:val="24"/>
+        </w:rPr>
+        <w:t>” method. With test size 0.30.  We apply correlation to train set and create heat map.</w:t>
+      </w:r>
+    </w:p>
+    <w:p>
+      <w:pPr>
+        <w:rPr>
+          <w:rFonts w:ascii="Times New Roman" w:hAnsi="Times New Roman" w:cs="Times New Roman"/>
+          <w:sz w:val="24"/>
+          <w:szCs w:val="24"/>
+        </w:rPr>
+      </w:pPr>
+      <w:r>
+        <w:rPr>
+          <w:noProof/>
+        </w:rPr>
+        <w:drawing>
+          <wp:inline distT="0" distB="0" distL="0" distR="0" wp14:anchorId="5A38D904" wp14:editId="30420E43">
+            <wp:extent cx="5731510" cy="2240915"/>
+            <wp:effectExtent l="0" t="0" r="2540" b="6985"/>
+            <wp:docPr id="1972114058" name="Picture 1" descr="Graphical user interface, chart&#10;&#10;Description automatically generated with medium confidence"/>
+            <wp:cNvGraphicFramePr>
+              <a:graphicFrameLocks xmlns:a="http://schemas.openxmlformats.org/drawingml/2006/main" noChangeAspect="1"/>
+            </wp:cNvGraphicFramePr>
+            <a:graphic xmlns:a="http://schemas.openxmlformats.org/drawingml/2006/main">
+              <a:graphicData uri="http://schemas.openxmlformats.org/drawingml/2006/picture">
+                <pic:pic xmlns:pic="http://schemas.openxmlformats.org/drawingml/2006/picture">
+                  <pic:nvPicPr>
+                    <pic:cNvPr id="1972114058" name="Picture 1" descr="Graphical user interface, chart&#10;&#10;Description automatically generated with medium confidence"/>
+                    <pic:cNvPicPr/>
+                  </pic:nvPicPr>
+                  <pic:blipFill>
+                    <a:blip r:embed="rId16"/>
+                    <a:stretch>
+                      <a:fillRect/>
+                    </a:stretch>
+                  </pic:blipFill>
+                  <pic:spPr>
+                    <a:xfrm>
+                      <a:off x="0" y="0"/>
+                      <a:ext cx="5731510" cy="2240915"/>
+                    </a:xfrm>
+                    <a:prstGeom prst="rect">
+                      <a:avLst/>
+                    </a:prstGeom>
+                  </pic:spPr>
+                </pic:pic>
+              </a:graphicData>
+            </a:graphic>
+          </wp:inline>
+        </w:drawing>
+      </w:r>
+    </w:p>
+    <w:p>
+      <w:pPr>
+        <w:pStyle w:val="HTMLPreformatted"/>
+        <w:shd w:val="clear" w:color="auto" w:fill="FFFFFF"/>
+        <w:wordWrap w:val="0"/>
+        <w:textAlignment w:val="baseline"/>
+        <w:rPr>
+          <w:rFonts w:ascii="Times New Roman" w:hAnsi="Times New Roman" w:cs="Times New Roman"/>
+          <w:color w:val="000000"/>
+          <w:sz w:val="24"/>
+          <w:szCs w:val="24"/>
+        </w:rPr>
+      </w:pPr>
+      <w:r>
+        <w:rPr>
+          <w:rFonts w:ascii="Times New Roman" w:hAnsi="Times New Roman" w:cs="Times New Roman"/>
+          <w:sz w:val="24"/>
+          <w:szCs w:val="24"/>
+        </w:rPr>
+        <w:t xml:space="preserve">This method identified 5 </w:t>
+      </w:r>
+      <w:r>
+        <w:rPr>
+          <w:rFonts w:ascii="Times New Roman" w:hAnsi="Times New Roman" w:cs="Times New Roman"/>
+          <w:sz w:val="24"/>
+          <w:szCs w:val="24"/>
+        </w:rPr>
+        <w:t>highly correlated features</w:t>
+      </w:r>
+      <w:r>
+        <w:rPr>
+          <w:rFonts w:ascii="Times New Roman" w:hAnsi="Times New Roman" w:cs="Times New Roman"/>
+          <w:sz w:val="24"/>
+          <w:szCs w:val="24"/>
+        </w:rPr>
+        <w:t>. “</w:t>
+      </w:r>
+      <w:r>
+        <w:rPr>
+          <w:rFonts w:ascii="Times New Roman" w:hAnsi="Times New Roman" w:cs="Times New Roman"/>
+          <w:color w:val="000000"/>
+          <w:sz w:val="24"/>
+          <w:szCs w:val="24"/>
+        </w:rPr>
+        <w:t>'Apprentices', '</w:t>
+      </w:r>
+      <w:proofErr w:type="spellStart"/>
+      <w:r>
+        <w:rPr>
+          <w:rFonts w:ascii="Times New Roman" w:hAnsi="Times New Roman" w:cs="Times New Roman"/>
+          <w:color w:val="000000"/>
+          <w:sz w:val="24"/>
+          <w:szCs w:val="24"/>
+        </w:rPr>
+        <w:t>Clerical_and_Operatives</w:t>
+      </w:r>
+      <w:proofErr w:type="spellEnd"/>
+      <w:r>
+        <w:rPr>
+          <w:rFonts w:ascii="Times New Roman" w:hAnsi="Times New Roman" w:cs="Times New Roman"/>
+          <w:color w:val="000000"/>
+          <w:sz w:val="24"/>
+          <w:szCs w:val="24"/>
+        </w:rPr>
+        <w:t>',</w:t>
+      </w:r>
+    </w:p>
+    <w:p>
+      <w:pPr>
+        <w:pStyle w:val="HTMLPreformatted"/>
+        <w:shd w:val="clear" w:color="auto" w:fill="FFFFFF"/>
+        <w:wordWrap w:val="0"/>
+        <w:textAlignment w:val="baseline"/>
+        <w:rPr>
+          <w:rFonts w:ascii="Times New Roman" w:hAnsi="Times New Roman" w:cs="Times New Roman"/>
+          <w:sz w:val="24"/>
+          <w:szCs w:val="24"/>
+        </w:rPr>
+      </w:pPr>
+      <w:r>
+        <w:rPr>
+          <w:rFonts w:ascii="Times New Roman" w:hAnsi="Times New Roman" w:cs="Times New Roman"/>
+          <w:color w:val="000000"/>
+          <w:sz w:val="24"/>
+          <w:szCs w:val="24"/>
+        </w:rPr>
+        <w:t xml:space="preserve"> '</w:t>
+      </w:r>
+      <w:proofErr w:type="spellStart"/>
+      <w:r>
+        <w:rPr>
+          <w:rFonts w:ascii="Times New Roman" w:hAnsi="Times New Roman" w:cs="Times New Roman"/>
+          <w:color w:val="000000"/>
+          <w:sz w:val="24"/>
+          <w:szCs w:val="24"/>
+        </w:rPr>
+        <w:t>Clerical_employees_male</w:t>
+      </w:r>
+      <w:proofErr w:type="spellEnd"/>
+      <w:r>
+        <w:rPr>
+          <w:rFonts w:ascii="Times New Roman" w:hAnsi="Times New Roman" w:cs="Times New Roman"/>
+          <w:color w:val="000000"/>
+          <w:sz w:val="24"/>
+          <w:szCs w:val="24"/>
+        </w:rPr>
+        <w:t>',</w:t>
+      </w:r>
+      <w:r>
+        <w:rPr>
+          <w:rFonts w:ascii="Times New Roman" w:hAnsi="Times New Roman" w:cs="Times New Roman"/>
+          <w:color w:val="000000"/>
+          <w:sz w:val="24"/>
+          <w:szCs w:val="24"/>
+        </w:rPr>
+        <w:t xml:space="preserve"> </w:t>
+      </w:r>
+      <w:r>
+        <w:rPr>
+          <w:rFonts w:ascii="Times New Roman" w:hAnsi="Times New Roman" w:cs="Times New Roman"/>
+          <w:color w:val="000000"/>
+          <w:sz w:val="24"/>
+          <w:szCs w:val="24"/>
+        </w:rPr>
+        <w:t>'</w:t>
+      </w:r>
+      <w:proofErr w:type="spellStart"/>
+      <w:r>
+        <w:rPr>
+          <w:rFonts w:ascii="Times New Roman" w:hAnsi="Times New Roman" w:cs="Times New Roman"/>
+          <w:color w:val="000000"/>
+          <w:sz w:val="24"/>
+          <w:szCs w:val="24"/>
+        </w:rPr>
+        <w:t>Foremen_and_supervisors</w:t>
+      </w:r>
+      <w:proofErr w:type="spellEnd"/>
+      <w:r>
+        <w:rPr>
+          <w:rFonts w:ascii="Times New Roman" w:hAnsi="Times New Roman" w:cs="Times New Roman"/>
+          <w:color w:val="000000"/>
+          <w:sz w:val="24"/>
+          <w:szCs w:val="24"/>
+        </w:rPr>
+        <w:t>',</w:t>
+      </w:r>
+      <w:r>
+        <w:rPr>
+          <w:rFonts w:ascii="Times New Roman" w:hAnsi="Times New Roman" w:cs="Times New Roman"/>
+          <w:color w:val="000000"/>
+          <w:sz w:val="24"/>
+          <w:szCs w:val="24"/>
+        </w:rPr>
+        <w:t xml:space="preserve"> </w:t>
+      </w:r>
+      <w:r>
+        <w:rPr>
+          <w:rFonts w:ascii="Times New Roman" w:hAnsi="Times New Roman" w:cs="Times New Roman"/>
+          <w:color w:val="000000"/>
+          <w:sz w:val="24"/>
+          <w:szCs w:val="24"/>
+        </w:rPr>
+        <w:t>'</w:t>
+      </w:r>
+      <w:proofErr w:type="spellStart"/>
+      <w:r>
+        <w:rPr>
+          <w:rFonts w:ascii="Times New Roman" w:hAnsi="Times New Roman" w:cs="Times New Roman"/>
+          <w:color w:val="000000"/>
+          <w:sz w:val="24"/>
+          <w:szCs w:val="24"/>
+        </w:rPr>
+        <w:t>Semi_skilled_adults</w:t>
+      </w:r>
+      <w:proofErr w:type="spellEnd"/>
+      <w:r>
+        <w:rPr>
+          <w:rFonts w:ascii="Times New Roman" w:hAnsi="Times New Roman" w:cs="Times New Roman"/>
+          <w:color w:val="000000"/>
+          <w:sz w:val="24"/>
+          <w:szCs w:val="24"/>
+        </w:rPr>
+        <w:t>'</w:t>
+      </w:r>
+      <w:r>
+        <w:rPr>
+          <w:rFonts w:ascii="Times New Roman" w:hAnsi="Times New Roman" w:cs="Times New Roman"/>
+          <w:sz w:val="24"/>
+          <w:szCs w:val="24"/>
+        </w:rPr>
+        <w:t>”</w:t>
+      </w:r>
+      <w:r>
+        <w:rPr>
+          <w:rFonts w:ascii="Times New Roman" w:hAnsi="Times New Roman" w:cs="Times New Roman"/>
+          <w:sz w:val="24"/>
+          <w:szCs w:val="24"/>
+        </w:rPr>
+        <w:t xml:space="preserve">. after removing them, two features are identified as important features from this method.  </w:t>
+      </w:r>
+      <w:r>
+        <w:rPr>
+          <w:rFonts w:ascii="Times New Roman" w:hAnsi="Times New Roman" w:cs="Times New Roman"/>
+          <w:sz w:val="24"/>
+          <w:szCs w:val="24"/>
+        </w:rPr>
+        <w:t>“</w:t>
+      </w:r>
+      <w:r>
+        <w:rPr>
+          <w:rFonts w:ascii="Times New Roman" w:hAnsi="Times New Roman" w:cs="Times New Roman"/>
+          <w:color w:val="000000"/>
+          <w:sz w:val="24"/>
+          <w:szCs w:val="24"/>
+        </w:rPr>
+        <w:t>'</w:t>
+      </w:r>
+      <w:proofErr w:type="spellStart"/>
+      <w:r>
+        <w:rPr>
+          <w:rFonts w:ascii="Times New Roman" w:hAnsi="Times New Roman" w:cs="Times New Roman"/>
+          <w:color w:val="000000"/>
+          <w:sz w:val="24"/>
+          <w:szCs w:val="24"/>
+        </w:rPr>
+        <w:t>Skilled_operatives</w:t>
+      </w:r>
+      <w:proofErr w:type="spellEnd"/>
+      <w:r>
+        <w:rPr>
+          <w:rFonts w:ascii="Times New Roman" w:hAnsi="Times New Roman" w:cs="Times New Roman"/>
+          <w:color w:val="000000"/>
+          <w:sz w:val="24"/>
+          <w:szCs w:val="24"/>
+        </w:rPr>
+        <w:t>', '</w:t>
+      </w:r>
+      <w:proofErr w:type="spellStart"/>
+      <w:r>
+        <w:rPr>
+          <w:rFonts w:ascii="Times New Roman" w:hAnsi="Times New Roman" w:cs="Times New Roman"/>
+          <w:color w:val="000000"/>
+          <w:sz w:val="24"/>
+          <w:szCs w:val="24"/>
+        </w:rPr>
+        <w:t>Clerical_employees_female</w:t>
+      </w:r>
+      <w:proofErr w:type="spellEnd"/>
+      <w:r>
+        <w:rPr>
+          <w:rFonts w:ascii="Times New Roman" w:hAnsi="Times New Roman" w:cs="Times New Roman"/>
+          <w:color w:val="000000"/>
+          <w:sz w:val="24"/>
+          <w:szCs w:val="24"/>
+        </w:rPr>
+        <w:t>'</w:t>
+      </w:r>
+      <w:r>
+        <w:rPr>
+          <w:rFonts w:ascii="Times New Roman" w:hAnsi="Times New Roman" w:cs="Times New Roman"/>
+          <w:sz w:val="24"/>
+          <w:szCs w:val="24"/>
+        </w:rPr>
+        <w:t>”</w:t>
+      </w:r>
+      <w:r>
+        <w:rPr>
+          <w:rFonts w:ascii="Times New Roman" w:hAnsi="Times New Roman" w:cs="Times New Roman"/>
+          <w:sz w:val="24"/>
+          <w:szCs w:val="24"/>
+        </w:rPr>
+        <w:t>.</w:t>
+      </w:r>
+    </w:p>
+    <w:p>
+      <w:pPr>
+        <w:pStyle w:val="HTMLPreformatted"/>
+        <w:shd w:val="clear" w:color="auto" w:fill="FFFFFF"/>
+        <w:wordWrap w:val="0"/>
+        <w:textAlignment w:val="baseline"/>
+        <w:rPr>
+          <w:rFonts w:ascii="Times New Roman" w:hAnsi="Times New Roman" w:cs="Times New Roman"/>
+          <w:sz w:val="24"/>
+          <w:szCs w:val="24"/>
+        </w:rPr>
+      </w:pPr>
+    </w:p>
+    <w:p>
+      <w:pPr>
+        <w:pStyle w:val="HTMLPreformatted"/>
+        <w:shd w:val="clear" w:color="auto" w:fill="FFFFFF"/>
+        <w:wordWrap w:val="0"/>
+        <w:textAlignment w:val="baseline"/>
+        <w:rPr>
+          <w:rFonts w:ascii="Times New Roman" w:hAnsi="Times New Roman" w:cs="Times New Roman"/>
+          <w:sz w:val="24"/>
+          <w:szCs w:val="24"/>
+        </w:rPr>
+      </w:pPr>
+    </w:p>
+    <w:p>
+      <w:pPr>
+        <w:pStyle w:val="HTMLPreformatted"/>
+        <w:shd w:val="clear" w:color="auto" w:fill="FFFFFF"/>
+        <w:wordWrap w:val="0"/>
+        <w:textAlignment w:val="baseline"/>
+        <w:rPr>
+          <w:rFonts w:ascii="Times New Roman" w:hAnsi="Times New Roman" w:cs="Times New Roman"/>
+          <w:sz w:val="24"/>
+          <w:szCs w:val="24"/>
+        </w:rPr>
+      </w:pPr>
+    </w:p>
+    <w:p>
+      <w:pPr>
+        <w:pStyle w:val="HTMLPreformatted"/>
+        <w:shd w:val="clear" w:color="auto" w:fill="FFFFFF"/>
+        <w:wordWrap w:val="0"/>
+        <w:textAlignment w:val="baseline"/>
+        <w:rPr>
+          <w:rFonts w:ascii="Times New Roman" w:hAnsi="Times New Roman" w:cs="Times New Roman"/>
+          <w:sz w:val="24"/>
+          <w:szCs w:val="24"/>
+        </w:rPr>
+      </w:pPr>
+    </w:p>
+    <w:p>
+      <w:pPr>
+        <w:pStyle w:val="HTMLPreformatted"/>
+        <w:shd w:val="clear" w:color="auto" w:fill="FFFFFF"/>
+        <w:wordWrap w:val="0"/>
+        <w:textAlignment w:val="baseline"/>
+        <w:rPr>
+          <w:rFonts w:ascii="Times New Roman" w:hAnsi="Times New Roman" w:cs="Times New Roman"/>
+          <w:sz w:val="24"/>
+          <w:szCs w:val="24"/>
+        </w:rPr>
+      </w:pPr>
+    </w:p>
+    <w:p>
+      <w:pPr>
+        <w:pStyle w:val="Heading3"/>
+        <w:rPr>
+          <w:rFonts w:ascii="Arial" w:hAnsi="Arial" w:cs="Arial"/>
+        </w:rPr>
+      </w:pPr>
+      <w:r>
+        <w:rPr>
+          <w:rFonts w:ascii="Arial" w:hAnsi="Arial" w:cs="Arial"/>
+        </w:rPr>
+        <w:lastRenderedPageBreak/>
+        <w:t>1.3.2 Features</w:t>
+      </w:r>
+      <w:r>
+        <w:rPr>
+          <w:rFonts w:ascii="Arial" w:hAnsi="Arial" w:cs="Arial"/>
+        </w:rPr>
+        <w:t xml:space="preserve"> selection using Lasso regression </w:t>
+      </w:r>
+      <w:r>
+        <w:rPr>
+          <w:rFonts w:ascii="Arial" w:hAnsi="Arial" w:cs="Arial"/>
+        </w:rPr>
+        <w:t>method.</w:t>
+      </w:r>
+    </w:p>
+    <w:p/>
+    <w:p>
+      <w:pPr>
+        <w:pStyle w:val="HTMLPreformatted"/>
+        <w:shd w:val="clear" w:color="auto" w:fill="FFFFFF"/>
+        <w:wordWrap w:val="0"/>
+        <w:textAlignment w:val="baseline"/>
+        <w:rPr>
+          <w:rFonts w:ascii="Times New Roman" w:hAnsi="Times New Roman" w:cs="Times New Roman"/>
+          <w:sz w:val="24"/>
+          <w:szCs w:val="24"/>
+        </w:rPr>
+      </w:pPr>
+      <w:r>
+        <w:rPr>
+          <w:rFonts w:ascii="Times New Roman" w:hAnsi="Times New Roman" w:cs="Times New Roman"/>
+          <w:sz w:val="24"/>
+          <w:szCs w:val="24"/>
+        </w:rPr>
+        <w:t>We implement lasso regression to identify important features, we import lasso from “</w:t>
+      </w:r>
+      <w:proofErr w:type="spellStart"/>
+      <w:r>
+        <w:rPr>
+          <w:rFonts w:ascii="Times New Roman" w:hAnsi="Times New Roman" w:cs="Times New Roman"/>
+          <w:sz w:val="24"/>
+          <w:szCs w:val="24"/>
+        </w:rPr>
+        <w:t>sklearn.linear_model</w:t>
+      </w:r>
+      <w:proofErr w:type="spellEnd"/>
+      <w:r>
+        <w:rPr>
+          <w:rFonts w:ascii="Times New Roman" w:hAnsi="Times New Roman" w:cs="Times New Roman"/>
+          <w:sz w:val="24"/>
+          <w:szCs w:val="24"/>
+        </w:rPr>
+        <w:t>” and fit the model with alpha 0.020. this model identified 7 important features  “</w:t>
+      </w:r>
+      <w:r>
+        <w:rPr>
+          <w:rFonts w:ascii="Times New Roman" w:hAnsi="Times New Roman" w:cs="Times New Roman"/>
+          <w:color w:val="000000"/>
+          <w:sz w:val="24"/>
+          <w:szCs w:val="24"/>
+        </w:rPr>
+        <w:t>'</w:t>
+      </w:r>
+      <w:proofErr w:type="spellStart"/>
+      <w:r>
+        <w:rPr>
+          <w:rFonts w:ascii="Times New Roman" w:hAnsi="Times New Roman" w:cs="Times New Roman"/>
+          <w:color w:val="000000"/>
+          <w:sz w:val="24"/>
+          <w:szCs w:val="24"/>
+        </w:rPr>
+        <w:t>Skilled_operatives</w:t>
+      </w:r>
+      <w:proofErr w:type="spellEnd"/>
+      <w:r>
+        <w:rPr>
+          <w:rFonts w:ascii="Times New Roman" w:hAnsi="Times New Roman" w:cs="Times New Roman"/>
+          <w:color w:val="000000"/>
+          <w:sz w:val="24"/>
+          <w:szCs w:val="24"/>
+        </w:rPr>
+        <w:t>', 'Apprentices', '</w:t>
+      </w:r>
+      <w:proofErr w:type="spellStart"/>
+      <w:r>
+        <w:rPr>
+          <w:rFonts w:ascii="Times New Roman" w:hAnsi="Times New Roman" w:cs="Times New Roman"/>
+          <w:color w:val="000000"/>
+          <w:sz w:val="24"/>
+          <w:szCs w:val="24"/>
+        </w:rPr>
+        <w:t>Semi_skilled_adults</w:t>
+      </w:r>
+      <w:proofErr w:type="spellEnd"/>
+      <w:r>
+        <w:rPr>
+          <w:rFonts w:ascii="Times New Roman" w:hAnsi="Times New Roman" w:cs="Times New Roman"/>
+          <w:color w:val="000000"/>
+          <w:sz w:val="24"/>
+          <w:szCs w:val="24"/>
+        </w:rPr>
+        <w:t>', '</w:t>
+      </w:r>
+      <w:proofErr w:type="spellStart"/>
+      <w:r>
+        <w:rPr>
+          <w:rFonts w:ascii="Times New Roman" w:hAnsi="Times New Roman" w:cs="Times New Roman"/>
+          <w:color w:val="000000"/>
+          <w:sz w:val="24"/>
+          <w:szCs w:val="24"/>
+        </w:rPr>
+        <w:t>Clerical_employees_female</w:t>
+      </w:r>
+      <w:proofErr w:type="spellEnd"/>
+      <w:r>
+        <w:rPr>
+          <w:rFonts w:ascii="Times New Roman" w:hAnsi="Times New Roman" w:cs="Times New Roman"/>
+          <w:color w:val="000000"/>
+          <w:sz w:val="24"/>
+          <w:szCs w:val="24"/>
+        </w:rPr>
+        <w:t>', '</w:t>
+      </w:r>
+      <w:proofErr w:type="spellStart"/>
+      <w:r>
+        <w:rPr>
+          <w:rFonts w:ascii="Times New Roman" w:hAnsi="Times New Roman" w:cs="Times New Roman"/>
+          <w:color w:val="000000"/>
+          <w:sz w:val="24"/>
+          <w:szCs w:val="24"/>
+        </w:rPr>
+        <w:t>Clerical_employees_male</w:t>
+      </w:r>
+      <w:proofErr w:type="spellEnd"/>
+      <w:r>
+        <w:rPr>
+          <w:rFonts w:ascii="Times New Roman" w:hAnsi="Times New Roman" w:cs="Times New Roman"/>
+          <w:color w:val="000000"/>
+          <w:sz w:val="24"/>
+          <w:szCs w:val="24"/>
+        </w:rPr>
+        <w:t>', '</w:t>
+      </w:r>
+      <w:proofErr w:type="spellStart"/>
+      <w:r>
+        <w:rPr>
+          <w:rFonts w:ascii="Times New Roman" w:hAnsi="Times New Roman" w:cs="Times New Roman"/>
+          <w:color w:val="000000"/>
+          <w:sz w:val="24"/>
+          <w:szCs w:val="24"/>
+        </w:rPr>
+        <w:t>Foremen_and_supervisors</w:t>
+      </w:r>
+      <w:proofErr w:type="spellEnd"/>
+      <w:r>
+        <w:rPr>
+          <w:rFonts w:ascii="Times New Roman" w:hAnsi="Times New Roman" w:cs="Times New Roman"/>
+          <w:color w:val="000000"/>
+          <w:sz w:val="24"/>
+          <w:szCs w:val="24"/>
+        </w:rPr>
+        <w:t>', '</w:t>
+      </w:r>
+      <w:proofErr w:type="spellStart"/>
+      <w:r>
+        <w:rPr>
+          <w:rFonts w:ascii="Times New Roman" w:hAnsi="Times New Roman" w:cs="Times New Roman"/>
+          <w:color w:val="000000"/>
+          <w:sz w:val="24"/>
+          <w:szCs w:val="24"/>
+        </w:rPr>
+        <w:t>Clerical_and_Operatives</w:t>
+      </w:r>
+      <w:proofErr w:type="spellEnd"/>
+      <w:r>
+        <w:rPr>
+          <w:rFonts w:ascii="Times New Roman" w:hAnsi="Times New Roman" w:cs="Times New Roman"/>
+          <w:color w:val="000000"/>
+          <w:sz w:val="24"/>
+          <w:szCs w:val="24"/>
+        </w:rPr>
+        <w:t>'</w:t>
+      </w:r>
+      <w:r>
+        <w:rPr>
+          <w:rFonts w:ascii="Times New Roman" w:hAnsi="Times New Roman" w:cs="Times New Roman"/>
+          <w:sz w:val="24"/>
+          <w:szCs w:val="24"/>
+        </w:rPr>
+        <w:t>”.</w:t>
+      </w:r>
+    </w:p>
+    <w:p>
+      <w:pPr>
+        <w:pStyle w:val="HTMLPreformatted"/>
+        <w:shd w:val="clear" w:color="auto" w:fill="FFFFFF"/>
+        <w:wordWrap w:val="0"/>
+        <w:textAlignment w:val="baseline"/>
+        <w:rPr>
+          <w:rFonts w:ascii="Times New Roman" w:hAnsi="Times New Roman" w:cs="Times New Roman"/>
+          <w:sz w:val="24"/>
+          <w:szCs w:val="24"/>
+        </w:rPr>
+      </w:pPr>
+    </w:p>
+    <w:p>
+      <w:pPr>
+        <w:pStyle w:val="Heading3"/>
+        <w:rPr>
+          <w:rFonts w:ascii="Arial" w:hAnsi="Arial" w:cs="Arial"/>
+        </w:rPr>
+      </w:pPr>
+      <w:r>
+        <w:rPr>
+          <w:rFonts w:ascii="Arial" w:hAnsi="Arial" w:cs="Arial"/>
+        </w:rPr>
+        <w:t>1.3.3 Outliers detection using IQR Method.</w:t>
+      </w:r>
+    </w:p>
+    <w:p>
+      <w:pPr>
+        <w:pStyle w:val="HTMLPreformatted"/>
+        <w:shd w:val="clear" w:color="auto" w:fill="FFFFFF"/>
+        <w:wordWrap w:val="0"/>
+        <w:textAlignment w:val="baseline"/>
+        <w:rPr>
+          <w:rFonts w:ascii="Times New Roman" w:hAnsi="Times New Roman" w:cs="Times New Roman"/>
+          <w:sz w:val="24"/>
+          <w:szCs w:val="24"/>
+        </w:rPr>
+      </w:pPr>
+    </w:p>
+    <w:p>
+      <w:pPr>
+        <w:pStyle w:val="HTMLPreformatted"/>
+        <w:shd w:val="clear" w:color="auto" w:fill="FFFFFF"/>
+        <w:wordWrap w:val="0"/>
+        <w:textAlignment w:val="baseline"/>
+        <w:rPr>
+          <w:rFonts w:ascii="Times New Roman" w:hAnsi="Times New Roman" w:cs="Times New Roman"/>
+          <w:sz w:val="24"/>
+          <w:szCs w:val="24"/>
+        </w:rPr>
+      </w:pPr>
+      <w:r>
+        <w:rPr>
+          <w:rFonts w:ascii="Times New Roman" w:hAnsi="Times New Roman" w:cs="Times New Roman"/>
+          <w:sz w:val="24"/>
+          <w:szCs w:val="24"/>
+        </w:rPr>
+        <w:t xml:space="preserve">We identified outliers </w:t>
+      </w:r>
+      <w:r>
+        <w:rPr>
+          <w:rFonts w:ascii="Times New Roman" w:hAnsi="Times New Roman" w:cs="Times New Roman"/>
+          <w:sz w:val="24"/>
+          <w:szCs w:val="24"/>
+        </w:rPr>
+        <w:t>IQR method and visualise them as box plot as below.</w:t>
+      </w:r>
+    </w:p>
+    <w:p>
+      <w:pPr>
+        <w:pStyle w:val="HTMLPreformatted"/>
+        <w:shd w:val="clear" w:color="auto" w:fill="FFFFFF"/>
+        <w:wordWrap w:val="0"/>
+        <w:textAlignment w:val="baseline"/>
+        <w:rPr>
+          <w:rFonts w:ascii="Times New Roman" w:hAnsi="Times New Roman" w:cs="Times New Roman"/>
+          <w:sz w:val="24"/>
+          <w:szCs w:val="24"/>
+        </w:rPr>
+      </w:pPr>
+    </w:p>
+    <w:p>
+      <w:pPr>
+        <w:pStyle w:val="HTMLPreformatted"/>
+        <w:shd w:val="clear" w:color="auto" w:fill="FFFFFF"/>
+        <w:wordWrap w:val="0"/>
+        <w:textAlignment w:val="baseline"/>
+        <w:rPr>
+          <w:rFonts w:ascii="Times New Roman" w:hAnsi="Times New Roman" w:cs="Times New Roman"/>
+          <w:sz w:val="24"/>
+          <w:szCs w:val="24"/>
+        </w:rPr>
+      </w:pPr>
+      <w:r>
+        <w:rPr>
+          <w:noProof/>
+        </w:rPr>
+        <w:drawing>
+          <wp:inline distT="0" distB="0" distL="0" distR="0" wp14:anchorId="2E0DAA04" wp14:editId="68AE8D23">
+            <wp:extent cx="5731510" cy="2714625"/>
+            <wp:effectExtent l="0" t="0" r="2540" b="9525"/>
+            <wp:docPr id="802414393" name="Picture 1" descr="Chart, box and whisker chart&#10;&#10;Description automatically generated"/>
+            <wp:cNvGraphicFramePr>
+              <a:graphicFrameLocks xmlns:a="http://schemas.openxmlformats.org/drawingml/2006/main" noChangeAspect="1"/>
+            </wp:cNvGraphicFramePr>
+            <a:graphic xmlns:a="http://schemas.openxmlformats.org/drawingml/2006/main">
+              <a:graphicData uri="http://schemas.openxmlformats.org/drawingml/2006/picture">
+                <pic:pic xmlns:pic="http://schemas.openxmlformats.org/drawingml/2006/picture">
+                  <pic:nvPicPr>
+                    <pic:cNvPr id="802414393" name="Picture 1" descr="Chart, box and whisker chart&#10;&#10;Description automatically generated"/>
+                    <pic:cNvPicPr/>
+                  </pic:nvPicPr>
+                  <pic:blipFill>
+                    <a:blip r:embed="rId17"/>
+                    <a:stretch>
+                      <a:fillRect/>
+                    </a:stretch>
+                  </pic:blipFill>
+                  <pic:spPr>
+                    <a:xfrm>
+                      <a:off x="0" y="0"/>
+                      <a:ext cx="5731510" cy="2714625"/>
+                    </a:xfrm>
+                    <a:prstGeom prst="rect">
+                      <a:avLst/>
+                    </a:prstGeom>
+                  </pic:spPr>
+                </pic:pic>
+              </a:graphicData>
+            </a:graphic>
+          </wp:inline>
+        </w:drawing>
+      </w:r>
+      <w:r>
+        <w:rPr>
+          <w:rFonts w:ascii="Times New Roman" w:hAnsi="Times New Roman" w:cs="Times New Roman"/>
+          <w:sz w:val="24"/>
+          <w:szCs w:val="24"/>
+        </w:rPr>
+        <w:t xml:space="preserve"> </w:t>
+      </w:r>
+    </w:p>
+    <w:p>
+      <w:pPr>
+        <w:pStyle w:val="HTMLPreformatted"/>
+        <w:shd w:val="clear" w:color="auto" w:fill="FFFFFF"/>
+        <w:wordWrap w:val="0"/>
+        <w:textAlignment w:val="baseline"/>
+        <w:rPr>
+          <w:rFonts w:ascii="Times New Roman" w:hAnsi="Times New Roman" w:cs="Times New Roman"/>
+          <w:sz w:val="24"/>
+          <w:szCs w:val="24"/>
+        </w:rPr>
+      </w:pPr>
+      <w:r>
+        <w:rPr>
+          <w:rFonts w:ascii="Times New Roman" w:hAnsi="Times New Roman" w:cs="Times New Roman"/>
+          <w:sz w:val="24"/>
+          <w:szCs w:val="24"/>
+        </w:rPr>
+        <w:t xml:space="preserve">There are few outliers in Manual employee grades, Skilled Operatives, Apprentices, Semi-skilled adults and Clerical and Operatives. No outliers found others. We can understand as construction industry is more adults and male workers domain. Some time they need to work </w:t>
+      </w:r>
+      <w:r>
+        <w:rPr>
+          <w:rFonts w:ascii="Times New Roman" w:hAnsi="Times New Roman" w:cs="Times New Roman"/>
+          <w:sz w:val="24"/>
+          <w:szCs w:val="24"/>
+        </w:rPr>
+        <w:t>overtime,</w:t>
+      </w:r>
+      <w:r>
+        <w:rPr>
+          <w:rFonts w:ascii="Times New Roman" w:hAnsi="Times New Roman" w:cs="Times New Roman"/>
+          <w:sz w:val="24"/>
+          <w:szCs w:val="24"/>
+        </w:rPr>
+        <w:t xml:space="preserve"> so they get paid overtime payment as double. </w:t>
+      </w:r>
+      <w:r>
+        <w:rPr>
+          <w:rFonts w:ascii="Times New Roman" w:hAnsi="Times New Roman" w:cs="Times New Roman"/>
+          <w:sz w:val="24"/>
+          <w:szCs w:val="24"/>
+        </w:rPr>
+        <w:t>We found them 14 data point overall, after removing those outliers. Store the dataset with new name “</w:t>
+      </w:r>
+      <w:r>
+        <w:rPr>
+          <w:rFonts w:ascii="Times New Roman" w:hAnsi="Times New Roman" w:cs="Times New Roman"/>
+          <w:sz w:val="24"/>
+          <w:szCs w:val="24"/>
+        </w:rPr>
+        <w:t>df1_no_outlier</w:t>
+      </w:r>
+      <w:r>
+        <w:rPr>
+          <w:rFonts w:ascii="Times New Roman" w:hAnsi="Times New Roman" w:cs="Times New Roman"/>
+          <w:sz w:val="24"/>
+          <w:szCs w:val="24"/>
+        </w:rPr>
+        <w:t>”.</w:t>
+      </w:r>
+    </w:p>
+    <w:p>
+      <w:pPr>
+        <w:pStyle w:val="HTMLPreformatted"/>
+        <w:shd w:val="clear" w:color="auto" w:fill="FFFFFF"/>
+        <w:wordWrap w:val="0"/>
+        <w:textAlignment w:val="baseline"/>
+        <w:rPr>
+          <w:rFonts w:ascii="Times New Roman" w:hAnsi="Times New Roman" w:cs="Times New Roman"/>
+          <w:sz w:val="24"/>
+          <w:szCs w:val="24"/>
+        </w:rPr>
+      </w:pPr>
+    </w:p>
+    <w:p>
+      <w:pPr>
+        <w:pStyle w:val="HTMLPreformatted"/>
+        <w:shd w:val="clear" w:color="auto" w:fill="FFFFFF"/>
+        <w:wordWrap w:val="0"/>
+        <w:textAlignment w:val="baseline"/>
+        <w:rPr>
+          <w:rFonts w:ascii="Times New Roman" w:hAnsi="Times New Roman" w:cs="Times New Roman"/>
+          <w:sz w:val="24"/>
+          <w:szCs w:val="24"/>
+        </w:rPr>
+      </w:pPr>
+    </w:p>
+    <w:p>
+      <w:pPr>
+        <w:pStyle w:val="HTMLPreformatted"/>
+        <w:shd w:val="clear" w:color="auto" w:fill="FFFFFF"/>
+        <w:wordWrap w:val="0"/>
+        <w:textAlignment w:val="baseline"/>
+        <w:rPr>
+          <w:rFonts w:ascii="Times New Roman" w:hAnsi="Times New Roman" w:cs="Times New Roman"/>
+          <w:sz w:val="24"/>
+          <w:szCs w:val="24"/>
+        </w:rPr>
+      </w:pPr>
+      <w:r>
+        <w:rPr>
+          <w:rFonts w:ascii="Times New Roman" w:hAnsi="Times New Roman" w:cs="Times New Roman"/>
+          <w:sz w:val="24"/>
+          <w:szCs w:val="24"/>
+        </w:rPr>
+        <w:t xml:space="preserve"> </w:t>
+      </w:r>
+    </w:p>
+    <w:p>
+      <w:pPr>
+        <w:pStyle w:val="HTMLPreformatted"/>
+        <w:shd w:val="clear" w:color="auto" w:fill="FFFFFF"/>
+        <w:wordWrap w:val="0"/>
+        <w:textAlignment w:val="baseline"/>
+        <w:rPr>
+          <w:rFonts w:ascii="Times New Roman" w:hAnsi="Times New Roman" w:cs="Times New Roman"/>
+          <w:sz w:val="24"/>
+          <w:szCs w:val="24"/>
+        </w:rPr>
+      </w:pPr>
+    </w:p>
+    <w:p>
+      <w:pPr>
+        <w:pStyle w:val="HTMLPreformatted"/>
+        <w:shd w:val="clear" w:color="auto" w:fill="FFFFFF"/>
+        <w:wordWrap w:val="0"/>
+        <w:textAlignment w:val="baseline"/>
+        <w:rPr>
+          <w:rFonts w:ascii="Times New Roman" w:hAnsi="Times New Roman" w:cs="Times New Roman"/>
+          <w:sz w:val="24"/>
+          <w:szCs w:val="24"/>
+        </w:rPr>
+      </w:pPr>
+    </w:p>
+    <w:p>
+      <w:pPr>
+        <w:pStyle w:val="HTMLPreformatted"/>
+        <w:shd w:val="clear" w:color="auto" w:fill="FFFFFF"/>
+        <w:wordWrap w:val="0"/>
+        <w:textAlignment w:val="baseline"/>
+        <w:rPr>
+          <w:rFonts w:ascii="Times New Roman" w:hAnsi="Times New Roman" w:cs="Times New Roman"/>
+          <w:sz w:val="24"/>
+          <w:szCs w:val="24"/>
+        </w:rPr>
+      </w:pPr>
     </w:p>
     <w:p>
       <w:pPr>
@@ -3154,6 +5421,50 @@
       <w:szCs w:val="32"/>
     </w:rPr>
   </w:style>
+  <w:style w:type="paragraph" w:styleId="Heading2">
+    <w:name w:val="heading 2"/>
+    <w:basedOn w:val="Normal"/>
+    <w:next w:val="Normal"/>
+    <w:link w:val="Heading2Char"/>
+    <w:uiPriority w:val="9"/>
+    <w:unhideWhenUsed/>
+    <w:qFormat/>
+    <w:rsid w:val="00F021C8"/>
+    <w:pPr>
+      <w:keepNext/>
+      <w:keepLines/>
+      <w:spacing w:before="40" w:after="0"/>
+      <w:outlineLvl w:val="1"/>
+    </w:pPr>
+    <w:rPr>
+      <w:rFonts w:asciiTheme="majorHAnsi" w:eastAsiaTheme="majorEastAsia" w:hAnsiTheme="majorHAnsi" w:cstheme="majorBidi"/>
+      <w:color w:val="2F5496" w:themeColor="accent1" w:themeShade="BF"/>
+      <w:sz w:val="26"/>
+      <w:szCs w:val="26"/>
+    </w:rPr>
+  </w:style>
+  <w:style w:type="paragraph" w:styleId="Heading3">
+    <w:name w:val="heading 3"/>
+    <w:basedOn w:val="Normal"/>
+    <w:next w:val="Normal"/>
+    <w:link w:val="Heading3Char"/>
+    <w:uiPriority w:val="9"/>
+    <w:unhideWhenUsed/>
+    <w:qFormat/>
+    <w:rsid w:val="00041F72"/>
+    <w:pPr>
+      <w:keepNext/>
+      <w:keepLines/>
+      <w:spacing w:before="40" w:after="0"/>
+      <w:outlineLvl w:val="2"/>
+    </w:pPr>
+    <w:rPr>
+      <w:rFonts w:asciiTheme="majorHAnsi" w:eastAsiaTheme="majorEastAsia" w:hAnsiTheme="majorHAnsi" w:cstheme="majorBidi"/>
+      <w:color w:val="1F3763" w:themeColor="accent1" w:themeShade="7F"/>
+      <w:sz w:val="24"/>
+      <w:szCs w:val="24"/>
+    </w:rPr>
+  </w:style>
   <w:style w:type="character" w:default="1" w:styleId="DefaultParagraphFont">
     <w:name w:val="Default Paragraph Font"/>
     <w:uiPriority w:val="1"/>
@@ -3289,6 +5600,55 @@
       <w:color w:val="2F5496" w:themeColor="accent1" w:themeShade="BF"/>
       <w:sz w:val="32"/>
       <w:szCs w:val="32"/>
+    </w:rPr>
+  </w:style>
+  <w:style w:type="paragraph" w:styleId="ListParagraph">
+    <w:name w:val="List Paragraph"/>
+    <w:basedOn w:val="Normal"/>
+    <w:uiPriority w:val="34"/>
+    <w:qFormat/>
+    <w:rsid w:val="00DF5563"/>
+    <w:pPr>
+      <w:ind w:left="720"/>
+      <w:contextualSpacing/>
+    </w:pPr>
+  </w:style>
+  <w:style w:type="character" w:styleId="UnresolvedMention">
+    <w:name w:val="Unresolved Mention"/>
+    <w:basedOn w:val="DefaultParagraphFont"/>
+    <w:uiPriority w:val="99"/>
+    <w:semiHidden/>
+    <w:unhideWhenUsed/>
+    <w:rsid w:val="00D5090D"/>
+    <w:rPr>
+      <w:color w:val="605E5C"/>
+      <w:shd w:val="clear" w:color="auto" w:fill="E1DFDD"/>
+    </w:rPr>
+  </w:style>
+  <w:style w:type="character" w:customStyle="1" w:styleId="Heading2Char">
+    <w:name w:val="Heading 2 Char"/>
+    <w:basedOn w:val="DefaultParagraphFont"/>
+    <w:link w:val="Heading2"/>
+    <w:uiPriority w:val="9"/>
+    <w:rsid w:val="00F021C8"/>
+    <w:rPr>
+      <w:rFonts w:asciiTheme="majorHAnsi" w:eastAsiaTheme="majorEastAsia" w:hAnsiTheme="majorHAnsi" w:cstheme="majorBidi"/>
+      <w:color w:val="2F5496" w:themeColor="accent1" w:themeShade="BF"/>
+      <w:sz w:val="26"/>
+      <w:szCs w:val="26"/>
+    </w:rPr>
+  </w:style>
+  <w:style w:type="character" w:customStyle="1" w:styleId="Heading3Char">
+    <w:name w:val="Heading 3 Char"/>
+    <w:basedOn w:val="DefaultParagraphFont"/>
+    <w:link w:val="Heading3"/>
+    <w:uiPriority w:val="9"/>
+    <w:rsid w:val="00041F72"/>
+    <w:rPr>
+      <w:rFonts w:asciiTheme="majorHAnsi" w:eastAsiaTheme="majorEastAsia" w:hAnsiTheme="majorHAnsi" w:cstheme="majorBidi"/>
+      <w:color w:val="1F3763" w:themeColor="accent1" w:themeShade="7F"/>
+      <w:sz w:val="24"/>
+      <w:szCs w:val="24"/>
     </w:rPr>
   </w:style>
 </w:styles>

</xml_diff>